<commit_message>
Created Docx for Non-Functional Requirements
</commit_message>
<xml_diff>
--- a/documentation/Group 1 Functional Requirements List (Iteration 2).docx
+++ b/documentation/Group 1 Functional Requirements List (Iteration 2).docx
@@ -1,44 +1,41 @@
 
 <file path=word/document.xml><?xml version="1.0" encoding="utf-8"?>
-<w:document xmlns:wpc="http://schemas.microsoft.com/office/word/2010/wordprocessingCanvas" xmlns:mc="http://schemas.openxmlformats.org/markup-compatibility/2006" xmlns:o="urn:schemas-microsoft-com:office:office" xmlns:r="http://schemas.openxmlformats.org/officeDocument/2006/relationships" xmlns:m="http://schemas.openxmlformats.org/officeDocument/2006/math" xmlns:v="urn:schemas-microsoft-com:vml" xmlns:wp14="http://schemas.microsoft.com/office/word/2010/wordprocessingDrawing" xmlns:wp="http://schemas.openxmlformats.org/drawingml/2006/wordprocessingDrawing" xmlns:w10="urn:schemas-microsoft-com:office:word" xmlns:w="http://schemas.openxmlformats.org/wordprocessingml/2006/main" xmlns:w14="http://schemas.microsoft.com/office/word/2010/wordml" xmlns:w15="http://schemas.microsoft.com/office/word/2012/wordml" xmlns:wpg="http://schemas.microsoft.com/office/word/2010/wordprocessingGroup" xmlns:wpi="http://schemas.microsoft.com/office/word/2010/wordprocessingInk" xmlns:wne="http://schemas.microsoft.com/office/word/2006/wordml" xmlns:wps="http://schemas.microsoft.com/office/word/2010/wordprocessingShape" xmlns:w16se="http://schemas.microsoft.com/office/word/2015/wordml/symex" xmlns:w16cid="http://schemas.microsoft.com/office/word/2016/wordml/cid" xmlns:w16="http://schemas.microsoft.com/office/word/2018/wordml" xmlns:w16cex="http://schemas.microsoft.com/office/word/2018/wordml/cex" xmlns:w16sdtdh="http://schemas.microsoft.com/office/word/2020/wordml/sdtdatahash" mc:Ignorable="w14 w15 wp14 w16se w16cid w16 w16cex w16sdtdh">
+<w:document xmlns:wpc="http://schemas.microsoft.com/office/word/2010/wordprocessingCanvas" xmlns:cx="http://schemas.microsoft.com/office/drawing/2014/chartex" xmlns:cx1="http://schemas.microsoft.com/office/drawing/2015/9/8/chartex" xmlns:cx2="http://schemas.microsoft.com/office/drawing/2015/10/21/chartex" xmlns:cx3="http://schemas.microsoft.com/office/drawing/2016/5/9/chartex" xmlns:cx4="http://schemas.microsoft.com/office/drawing/2016/5/10/chartex" xmlns:cx5="http://schemas.microsoft.com/office/drawing/2016/5/11/chartex" xmlns:cx6="http://schemas.microsoft.com/office/drawing/2016/5/12/chartex" xmlns:cx7="http://schemas.microsoft.com/office/drawing/2016/5/13/chartex" xmlns:cx8="http://schemas.microsoft.com/office/drawing/2016/5/14/chartex" xmlns:mc="http://schemas.openxmlformats.org/markup-compatibility/2006" xmlns:aink="http://schemas.microsoft.com/office/drawing/2016/ink" xmlns:am3d="http://schemas.microsoft.com/office/drawing/2017/model3d" xmlns:o="urn:schemas-microsoft-com:office:office" xmlns:oel="http://schemas.microsoft.com/office/2019/extlst" xmlns:r="http://schemas.openxmlformats.org/officeDocument/2006/relationships" xmlns:m="http://schemas.openxmlformats.org/officeDocument/2006/math" xmlns:v="urn:schemas-microsoft-com:vml" xmlns:wp14="http://schemas.microsoft.com/office/word/2010/wordprocessingDrawing" xmlns:wp="http://schemas.openxmlformats.org/drawingml/2006/wordprocessingDrawing" xmlns:w10="urn:schemas-microsoft-com:office:word" xmlns:w="http://schemas.openxmlformats.org/wordprocessingml/2006/main" xmlns:w14="http://schemas.microsoft.com/office/word/2010/wordml" xmlns:w15="http://schemas.microsoft.com/office/word/2012/wordml" xmlns:w16cex="http://schemas.microsoft.com/office/word/2018/wordml/cex" xmlns:w16cid="http://schemas.microsoft.com/office/word/2016/wordml/cid" xmlns:w16="http://schemas.microsoft.com/office/word/2018/wordml" xmlns:w16sdtdh="http://schemas.microsoft.com/office/word/2020/wordml/sdtdatahash" xmlns:w16se="http://schemas.microsoft.com/office/word/2015/wordml/symex" xmlns:wpg="http://schemas.microsoft.com/office/word/2010/wordprocessingGroup" xmlns:wpi="http://schemas.microsoft.com/office/word/2010/wordprocessingInk" xmlns:wne="http://schemas.microsoft.com/office/word/2006/wordml" xmlns:wps="http://schemas.microsoft.com/office/word/2010/wordprocessingShape" mc:Ignorable="w14 w15 w16se w16cid w16 w16cex w16sdtdh wp14">
   <w:body>
-    <w:p xmlns:wp14="http://schemas.microsoft.com/office/word/2010/wordml" wp14:paraId="7C06793F" wp14:textId="42DAD38A">
-      <w:pPr>
-        <w:pStyle w:val="Normal"/>
+    <w:p>
+      <w:pPr>
         <w:spacing w:line="360" w:lineRule="auto"/>
         <w:rPr>
-          <w:b w:val="1"/>
-          <w:bCs w:val="1"/>
+          <w:b/>
+          <w:bCs/>
           <w:sz w:val="32"/>
           <w:szCs w:val="32"/>
         </w:rPr>
       </w:pPr>
-      <w:bookmarkStart w:name="_Int_FoBgWHar" w:id="471143399"/>
       <w:r>
         <w:rPr>
-          <w:b w:val="1"/>
-          <w:bCs w:val="1"/>
+          <w:b/>
+          <w:bCs/>
           <w:sz w:val="32"/>
           <w:szCs w:val="32"/>
         </w:rPr>
         <w:t>Project Functional Requirements:</w:t>
       </w:r>
     </w:p>
-    <w:p xmlns:wp14="http://schemas.microsoft.com/office/word/2010/wordml" wp14:paraId="1587C3D2" wp14:textId="7AE952C8">
-      <w:pPr>
-        <w:pStyle w:val="Normal"/>
+    <w:p>
+      <w:pPr>
         <w:spacing w:line="360" w:lineRule="auto"/>
         <w:rPr>
-          <w:b w:val="1"/>
-          <w:bCs w:val="1"/>
+          <w:b/>
+          <w:bCs/>
           <w:sz w:val="32"/>
           <w:szCs w:val="32"/>
         </w:rPr>
       </w:pPr>
       <w:r>
         <w:rPr>
-          <w:b w:val="1"/>
-          <w:bCs w:val="1"/>
+          <w:b/>
+          <w:bCs/>
           <w:sz w:val="32"/>
           <w:szCs w:val="32"/>
         </w:rPr>
@@ -46,8 +43,8 @@
       </w:r>
       <w:r>
         <w:rPr>
-          <w:b w:val="1"/>
-          <w:bCs w:val="1"/>
+          <w:b/>
+          <w:bCs/>
           <w:sz w:val="32"/>
           <w:szCs w:val="32"/>
         </w:rPr>
@@ -55,8 +52,8 @@
       </w:r>
       <w:r>
         <w:rPr>
-          <w:b w:val="1"/>
-          <w:bCs w:val="1"/>
+          <w:b/>
+          <w:bCs/>
           <w:sz w:val="32"/>
           <w:szCs w:val="32"/>
         </w:rPr>
@@ -64,81 +61,66 @@
       </w:r>
       <w:r>
         <w:rPr>
-          <w:b w:val="1"/>
-          <w:bCs w:val="1"/>
+          <w:b/>
+          <w:bCs/>
           <w:sz w:val="28"/>
           <w:szCs w:val="28"/>
         </w:rPr>
         <w:t xml:space="preserve"> </w:t>
       </w:r>
-      <w:bookmarkEnd w:id="471143399"/>
-      <w:hyperlink r:id="Rfc8d96fca6c54282">
+      <w:hyperlink r:id="rId8" w:history="1">
         <w:r>
           <w:rPr>
             <w:rStyle w:val="Hyperlink"/>
-            <w:b w:val="1"/>
-            <w:bCs w:val="1"/>
+            <w:b/>
+            <w:bCs/>
             <w:sz w:val="28"/>
             <w:szCs w:val="28"/>
           </w:rPr>
-          <w:t>https://github.com/djgamekid/GDP-Group-I-bearcatmanager/wiki/Functional-Requirements-List-(Iteration-2</w:t>
+          <w:t>https://github.com/djgamekid/GDP-Group-I-bearcatmanager/wiki/Functional-Requirements-List-(Iteration-2)</w:t>
         </w:r>
       </w:hyperlink>
       <w:r>
         <w:rPr>
-          <w:b w:val="1"/>
-          <w:bCs w:val="1"/>
+          <w:b/>
+          <w:bCs/>
           <w:sz w:val="28"/>
           <w:szCs w:val="28"/>
         </w:rPr>
-        <w:t xml:space="preserve">) </w:t>
-      </w:r>
-    </w:p>
-    <w:p>
-      <w:pPr>
-        <w:spacing w:line="360" w:lineRule="auto"/>
+        <w:t xml:space="preserve"> </w:t>
+      </w:r>
+      <w:r>
         <w:rPr>
-          <w:b w:val="0"/>
-          <w:bCs w:val="0"/>
+          <w:b/>
+          <w:bCs/>
           <w:sz w:val="28"/>
           <w:szCs w:val="28"/>
         </w:rPr>
-      </w:pPr>
-      <w:r>
+        <w:t xml:space="preserve"> </w:t>
+      </w:r>
+    </w:p>
+    <w:p>
+      <w:pPr>
+        <w:spacing w:line="360" w:lineRule="auto"/>
         <w:rPr>
-          <w:b w:val="0"/>
-          <w:bCs w:val="0"/>
           <w:sz w:val="28"/>
           <w:szCs w:val="28"/>
         </w:rPr>
-        <w:t xml:space="preserve">Darren Ross, Anthony Jack, Manikala </w:t>
-      </w:r>
+      </w:pPr>
       <w:r>
         <w:rPr>
-          <w:b w:val="0"/>
-          <w:bCs w:val="0"/>
           <w:sz w:val="28"/>
           <w:szCs w:val="28"/>
         </w:rPr>
-        <w:t>Chevitipalli</w:t>
-      </w:r>
-      <w:r>
+        <w:t>Darren Ross, Anthony Jack, Manikala Chevitipalli, Sai Achyuth Konda</w:t>
+      </w:r>
+    </w:p>
+    <w:p>
+      <w:pPr>
+        <w:spacing w:line="360" w:lineRule="auto"/>
         <w:rPr>
-          <w:b w:val="0"/>
-          <w:bCs w:val="0"/>
-          <w:sz w:val="28"/>
-          <w:szCs w:val="28"/>
-        </w:rPr>
-        <w:t>, Sai Achyuth Konda</w:t>
-      </w:r>
-    </w:p>
-    <w:p>
-      <w:pPr>
-        <w:pStyle w:val="Normal"/>
-        <w:spacing w:line="360" w:lineRule="auto"/>
-        <w:rPr>
-          <w:b w:val="1"/>
-          <w:bCs w:val="1"/>
+          <w:b/>
+          <w:bCs/>
           <w:sz w:val="28"/>
           <w:szCs w:val="28"/>
           <w:u w:val="single"/>
@@ -146,8 +128,8 @@
       </w:pPr>
       <w:r>
         <w:rPr>
-          <w:b w:val="1"/>
-          <w:bCs w:val="1"/>
+          <w:b/>
+          <w:bCs/>
           <w:sz w:val="28"/>
           <w:szCs w:val="28"/>
           <w:u w:val="single"/>
@@ -157,7 +139,6 @@
     </w:p>
     <w:p>
       <w:pPr>
-        <w:pStyle w:val="Normal"/>
         <w:spacing w:line="360" w:lineRule="auto"/>
         <w:rPr>
           <w:sz w:val="32"/>
@@ -166,10 +147,10 @@
       </w:pPr>
       <w:r>
         <w:rPr>
-          <w:b w:val="1"/>
-          <w:bCs w:val="1"/>
-          <w:i w:val="1"/>
-          <w:iCs w:val="1"/>
+          <w:b/>
+          <w:bCs/>
+          <w:i/>
+          <w:iCs/>
           <w:sz w:val="28"/>
           <w:szCs w:val="28"/>
         </w:rPr>
@@ -177,8 +158,8 @@
       </w:r>
       <w:r>
         <w:rPr>
-          <w:i w:val="1"/>
-          <w:iCs w:val="1"/>
+          <w:i/>
+          <w:iCs/>
           <w:sz w:val="28"/>
           <w:szCs w:val="28"/>
         </w:rPr>
@@ -192,246 +173,203 @@
         <w:t>.</w:t>
       </w:r>
     </w:p>
-    <w:p xmlns:wp14="http://schemas.microsoft.com/office/word/2010/wordml" wp14:paraId="3D0F3443" wp14:textId="4CA9549B">
-      <w:pPr>
-        <w:pStyle w:val="Normal"/>
+    <w:p>
+      <w:pPr>
         <w:spacing w:line="360" w:lineRule="auto"/>
         <w:rPr>
-          <w:b w:val="1"/>
-          <w:bCs w:val="1"/>
+          <w:b/>
+          <w:bCs/>
           <w:sz w:val="32"/>
           <w:szCs w:val="32"/>
         </w:rPr>
       </w:pPr>
       <w:r>
         <w:rPr>
-          <w:b w:val="1"/>
-          <w:bCs w:val="1"/>
+          <w:b/>
+          <w:bCs/>
           <w:sz w:val="28"/>
           <w:szCs w:val="28"/>
         </w:rPr>
         <w:t>The system SHALL</w:t>
       </w:r>
     </w:p>
-    <w:p xmlns:wp14="http://schemas.microsoft.com/office/word/2010/wordml" wp14:paraId="4E6FD173" wp14:textId="030239AE">
-      <w:pPr>
-        <w:pStyle w:val="ListParagraph"/>
-        <w:numPr>
-          <w:ilvl w:val="0"/>
-          <w:numId w:val="1"/>
-        </w:numPr>
-        <w:spacing w:line="360" w:lineRule="auto"/>
-        <w:rPr/>
-      </w:pPr>
-      <w:r>
-        <w:rPr/>
+    <w:p>
+      <w:pPr>
+        <w:pStyle w:val="ListParagraph"/>
+        <w:numPr>
+          <w:ilvl w:val="0"/>
+          <w:numId w:val="3"/>
+        </w:numPr>
+        <w:spacing w:line="360" w:lineRule="auto"/>
+      </w:pPr>
+      <w:r>
         <w:t>The system SHALL allow the user to get a ticket for an event.</w:t>
       </w:r>
     </w:p>
-    <w:p xmlns:wp14="http://schemas.microsoft.com/office/word/2010/wordml" wp14:paraId="15119D94" wp14:textId="57BD502D">
-      <w:pPr>
-        <w:pStyle w:val="ListParagraph"/>
-        <w:numPr>
-          <w:ilvl w:val="0"/>
-          <w:numId w:val="1"/>
-        </w:numPr>
-        <w:spacing w:line="360" w:lineRule="auto"/>
-        <w:rPr/>
-      </w:pPr>
-      <w:r>
-        <w:rPr/>
+    <w:p>
+      <w:pPr>
+        <w:pStyle w:val="ListParagraph"/>
+        <w:numPr>
+          <w:ilvl w:val="0"/>
+          <w:numId w:val="3"/>
+        </w:numPr>
+        <w:spacing w:line="360" w:lineRule="auto"/>
+      </w:pPr>
+      <w:r>
         <w:t>The system SHALL allow the admin to create an event.</w:t>
       </w:r>
     </w:p>
-    <w:p xmlns:wp14="http://schemas.microsoft.com/office/word/2010/wordml" wp14:paraId="21E4665D" wp14:textId="2E5CD617">
-      <w:pPr>
-        <w:pStyle w:val="ListParagraph"/>
-        <w:numPr>
-          <w:ilvl w:val="0"/>
-          <w:numId w:val="1"/>
-        </w:numPr>
-        <w:spacing w:line="360" w:lineRule="auto"/>
-        <w:rPr/>
-      </w:pPr>
-      <w:r>
-        <w:rPr/>
+    <w:p>
+      <w:pPr>
+        <w:pStyle w:val="ListParagraph"/>
+        <w:numPr>
+          <w:ilvl w:val="0"/>
+          <w:numId w:val="3"/>
+        </w:numPr>
+        <w:spacing w:line="360" w:lineRule="auto"/>
+      </w:pPr>
+      <w:r>
         <w:t>The system SHALL allow the user to search for created events.</w:t>
       </w:r>
     </w:p>
-    <w:p xmlns:wp14="http://schemas.microsoft.com/office/word/2010/wordml" wp14:paraId="2B285BC5" wp14:textId="68BBC41B">
-      <w:pPr>
-        <w:pStyle w:val="ListParagraph"/>
-        <w:numPr>
-          <w:ilvl w:val="0"/>
-          <w:numId w:val="1"/>
-        </w:numPr>
-        <w:spacing w:line="360" w:lineRule="auto"/>
-        <w:rPr/>
-      </w:pPr>
-      <w:r>
-        <w:rPr/>
-        <w:t xml:space="preserve">The system SHALL allow the admin to </w:t>
-      </w:r>
-      <w:r>
-        <w:rPr/>
-        <w:t>delete</w:t>
-      </w:r>
-      <w:r>
-        <w:rPr/>
-        <w:t xml:space="preserve"> events.</w:t>
-      </w:r>
-    </w:p>
-    <w:p xmlns:wp14="http://schemas.microsoft.com/office/word/2010/wordml" wp14:paraId="17C3358E" wp14:textId="43888CDD">
-      <w:pPr>
-        <w:pStyle w:val="ListParagraph"/>
-        <w:numPr>
-          <w:ilvl w:val="0"/>
-          <w:numId w:val="1"/>
-        </w:numPr>
-        <w:spacing w:line="360" w:lineRule="auto"/>
-        <w:rPr/>
-      </w:pPr>
-      <w:r>
-        <w:rPr/>
+    <w:p>
+      <w:pPr>
+        <w:pStyle w:val="ListParagraph"/>
+        <w:numPr>
+          <w:ilvl w:val="0"/>
+          <w:numId w:val="3"/>
+        </w:numPr>
+        <w:spacing w:line="360" w:lineRule="auto"/>
+      </w:pPr>
+      <w:r>
+        <w:t>The system SHALL allow the admin to delete events.</w:t>
+      </w:r>
+    </w:p>
+    <w:p>
+      <w:pPr>
+        <w:pStyle w:val="ListParagraph"/>
+        <w:numPr>
+          <w:ilvl w:val="0"/>
+          <w:numId w:val="3"/>
+        </w:numPr>
+        <w:spacing w:line="360" w:lineRule="auto"/>
+      </w:pPr>
+      <w:r>
         <w:t>The system SHALL allow the admin to edit events currently created.</w:t>
       </w:r>
     </w:p>
-    <w:p xmlns:wp14="http://schemas.microsoft.com/office/word/2010/wordml" wp14:paraId="7530271B" wp14:textId="6F4F83DF">
-      <w:pPr>
-        <w:pStyle w:val="ListParagraph"/>
-        <w:numPr>
-          <w:ilvl w:val="0"/>
-          <w:numId w:val="1"/>
-        </w:numPr>
-        <w:spacing w:line="360" w:lineRule="auto"/>
-        <w:rPr/>
-      </w:pPr>
-      <w:r>
-        <w:rPr/>
+    <w:p>
+      <w:pPr>
+        <w:pStyle w:val="ListParagraph"/>
+        <w:numPr>
+          <w:ilvl w:val="0"/>
+          <w:numId w:val="3"/>
+        </w:numPr>
+        <w:spacing w:line="360" w:lineRule="auto"/>
+      </w:pPr>
+      <w:r>
         <w:t>The system SHALL accept user credentials.</w:t>
       </w:r>
     </w:p>
-    <w:p xmlns:wp14="http://schemas.microsoft.com/office/word/2010/wordml" wp14:paraId="61BD7648" wp14:textId="390823A4">
-      <w:pPr>
-        <w:pStyle w:val="ListParagraph"/>
-        <w:numPr>
-          <w:ilvl w:val="0"/>
-          <w:numId w:val="1"/>
-        </w:numPr>
-        <w:spacing w:line="360" w:lineRule="auto"/>
-        <w:rPr/>
-      </w:pPr>
-      <w:r>
-        <w:rPr/>
+    <w:p>
+      <w:pPr>
+        <w:pStyle w:val="ListParagraph"/>
+        <w:numPr>
+          <w:ilvl w:val="0"/>
+          <w:numId w:val="3"/>
+        </w:numPr>
+        <w:spacing w:line="360" w:lineRule="auto"/>
+      </w:pPr>
+      <w:r>
         <w:t>The system SHALL allow for account creation using email.</w:t>
       </w:r>
     </w:p>
-    <w:p xmlns:wp14="http://schemas.microsoft.com/office/word/2010/wordml" wp14:paraId="51841630" wp14:textId="1BEBA10F">
-      <w:pPr>
-        <w:pStyle w:val="ListParagraph"/>
-        <w:numPr>
-          <w:ilvl w:val="0"/>
-          <w:numId w:val="1"/>
-        </w:numPr>
-        <w:spacing w:line="360" w:lineRule="auto"/>
-        <w:rPr/>
-      </w:pPr>
-      <w:r>
-        <w:rPr/>
+    <w:p>
+      <w:pPr>
+        <w:pStyle w:val="ListParagraph"/>
+        <w:numPr>
+          <w:ilvl w:val="0"/>
+          <w:numId w:val="3"/>
+        </w:numPr>
+        <w:spacing w:line="360" w:lineRule="auto"/>
+      </w:pPr>
+      <w:r>
         <w:t>The system SHALL have a QR code generated with a ticket.</w:t>
       </w:r>
     </w:p>
-    <w:p xmlns:wp14="http://schemas.microsoft.com/office/word/2010/wordml" wp14:paraId="271FFE39" wp14:textId="2E036374">
-      <w:pPr>
-        <w:pStyle w:val="ListParagraph"/>
-        <w:numPr>
-          <w:ilvl w:val="0"/>
-          <w:numId w:val="1"/>
-        </w:numPr>
-        <w:spacing w:line="360" w:lineRule="auto"/>
-        <w:rPr/>
-      </w:pPr>
-      <w:r>
-        <w:rPr/>
-        <w:t xml:space="preserve">The system SHALL have an attendance manager to check </w:t>
-      </w:r>
-      <w:r>
-        <w:rPr/>
-        <w:t>in</w:t>
-      </w:r>
-      <w:r>
-        <w:rPr/>
-        <w:t xml:space="preserve"> event attendees.</w:t>
-      </w:r>
-    </w:p>
-    <w:p xmlns:wp14="http://schemas.microsoft.com/office/word/2010/wordml" wp14:paraId="193C3FB6" wp14:textId="34643C13">
-      <w:pPr>
-        <w:pStyle w:val="ListParagraph"/>
-        <w:numPr>
-          <w:ilvl w:val="0"/>
-          <w:numId w:val="1"/>
-        </w:numPr>
-        <w:spacing w:line="360" w:lineRule="auto"/>
-        <w:rPr/>
-      </w:pPr>
-      <w:r>
-        <w:rPr/>
+    <w:p>
+      <w:pPr>
+        <w:pStyle w:val="ListParagraph"/>
+        <w:numPr>
+          <w:ilvl w:val="0"/>
+          <w:numId w:val="3"/>
+        </w:numPr>
+        <w:spacing w:line="360" w:lineRule="auto"/>
+      </w:pPr>
+      <w:r>
+        <w:t>The system SHALL have an attendance manager to check in event attendees.</w:t>
+      </w:r>
+    </w:p>
+    <w:p>
+      <w:pPr>
+        <w:pStyle w:val="ListParagraph"/>
+        <w:numPr>
+          <w:ilvl w:val="0"/>
+          <w:numId w:val="3"/>
+        </w:numPr>
+        <w:spacing w:line="360" w:lineRule="auto"/>
+      </w:pPr>
+      <w:r>
         <w:t>The system SHALL authenticate user credentials.</w:t>
       </w:r>
     </w:p>
-    <w:p xmlns:wp14="http://schemas.microsoft.com/office/word/2010/wordml" wp14:paraId="1FC0861D" wp14:textId="4809E644">
-      <w:pPr>
-        <w:pStyle w:val="ListParagraph"/>
-        <w:numPr>
-          <w:ilvl w:val="0"/>
-          <w:numId w:val="1"/>
-        </w:numPr>
-        <w:spacing w:line="360" w:lineRule="auto"/>
-        <w:rPr/>
-      </w:pPr>
-      <w:r>
-        <w:rPr/>
+    <w:p>
+      <w:pPr>
+        <w:pStyle w:val="ListParagraph"/>
+        <w:numPr>
+          <w:ilvl w:val="0"/>
+          <w:numId w:val="3"/>
+        </w:numPr>
+        <w:spacing w:line="360" w:lineRule="auto"/>
+      </w:pPr>
+      <w:r>
         <w:t>The system SHALL display a dashboard that hosts upcoming events and pre-selected events.</w:t>
       </w:r>
     </w:p>
-    <w:p xmlns:wp14="http://schemas.microsoft.com/office/word/2010/wordml" wp14:paraId="3EE600CE" wp14:textId="34F0ADE4">
-      <w:pPr>
-        <w:pStyle w:val="ListParagraph"/>
-        <w:numPr>
-          <w:ilvl w:val="0"/>
-          <w:numId w:val="1"/>
-        </w:numPr>
-        <w:spacing w:line="360" w:lineRule="auto"/>
-        <w:rPr/>
-      </w:pPr>
-      <w:r>
-        <w:rPr/>
+    <w:p>
+      <w:pPr>
+        <w:pStyle w:val="ListParagraph"/>
+        <w:numPr>
+          <w:ilvl w:val="0"/>
+          <w:numId w:val="3"/>
+        </w:numPr>
+        <w:spacing w:line="360" w:lineRule="auto"/>
+      </w:pPr>
+      <w:r>
         <w:t>The system SHALL notify the user with an email confirmation of the selected event.</w:t>
       </w:r>
     </w:p>
-    <w:p xmlns:wp14="http://schemas.microsoft.com/office/word/2010/wordml" wp14:paraId="6CC48D33" wp14:textId="47D5D31C">
-      <w:pPr>
-        <w:pStyle w:val="Normal"/>
-        <w:spacing w:line="360" w:lineRule="auto"/>
-        <w:ind w:left="0"/>
+    <w:p>
+      <w:pPr>
+        <w:spacing w:line="360" w:lineRule="auto"/>
         <w:rPr>
-          <w:b w:val="1"/>
-          <w:bCs w:val="1"/>
+          <w:b/>
+          <w:bCs/>
           <w:sz w:val="28"/>
           <w:szCs w:val="28"/>
         </w:rPr>
       </w:pPr>
       <w:r>
         <w:rPr>
-          <w:b w:val="1"/>
-          <w:bCs w:val="1"/>
+          <w:b/>
+          <w:bCs/>
           <w:sz w:val="28"/>
           <w:szCs w:val="28"/>
         </w:rPr>
         <w:t>The system SHOULD</w:t>
       </w:r>
     </w:p>
-    <w:p xmlns:wp14="http://schemas.microsoft.com/office/word/2010/wordml" wp14:paraId="3FA41E63" wp14:textId="1C59E90C">
+    <w:p>
       <w:pPr>
         <w:pStyle w:val="ListParagraph"/>
         <w:numPr>
@@ -439,14 +377,12 @@
           <w:numId w:val="2"/>
         </w:numPr>
         <w:spacing w:line="360" w:lineRule="auto"/>
-        <w:rPr/>
-      </w:pPr>
-      <w:r>
-        <w:rPr/>
+      </w:pPr>
+      <w:r>
         <w:t>The system SHOULD provide some sort of feedback when the user is signing in.</w:t>
       </w:r>
     </w:p>
-    <w:p xmlns:wp14="http://schemas.microsoft.com/office/word/2010/wordml" wp14:paraId="11903A8C" wp14:textId="171F6AAE">
+    <w:p>
       <w:pPr>
         <w:pStyle w:val="ListParagraph"/>
         <w:numPr>
@@ -454,14 +390,13 @@
           <w:numId w:val="2"/>
         </w:numPr>
         <w:spacing w:line="360" w:lineRule="auto"/>
-        <w:rPr/>
-      </w:pPr>
-      <w:r>
-        <w:rPr/>
+      </w:pPr>
+      <w:r>
+        <w:lastRenderedPageBreak/>
         <w:t>The system SHOULD have an on-site notification system after a user logs in.</w:t>
       </w:r>
     </w:p>
-    <w:p xmlns:wp14="http://schemas.microsoft.com/office/word/2010/wordml" wp14:paraId="15A4946D" wp14:textId="6E57F893">
+    <w:p>
       <w:pPr>
         <w:pStyle w:val="ListParagraph"/>
         <w:numPr>
@@ -469,14 +404,12 @@
           <w:numId w:val="2"/>
         </w:numPr>
         <w:spacing w:line="360" w:lineRule="auto"/>
-        <w:rPr/>
-      </w:pPr>
-      <w:r>
-        <w:rPr/>
+      </w:pPr>
+      <w:r>
         <w:t>The system SHOULD be easily navigable.</w:t>
       </w:r>
     </w:p>
-    <w:p xmlns:wp14="http://schemas.microsoft.com/office/word/2010/wordml" wp14:paraId="1CD04707" wp14:textId="755EB756">
+    <w:p>
       <w:pPr>
         <w:pStyle w:val="ListParagraph"/>
         <w:numPr>
@@ -484,14 +417,12 @@
           <w:numId w:val="2"/>
         </w:numPr>
         <w:spacing w:line="360" w:lineRule="auto"/>
-        <w:rPr/>
-      </w:pPr>
-      <w:r>
-        <w:rPr/>
+      </w:pPr>
+      <w:r>
         <w:t>The system SHOULD allow users to edit their profiles.</w:t>
       </w:r>
     </w:p>
-    <w:p xmlns:wp14="http://schemas.microsoft.com/office/word/2010/wordml" wp14:paraId="776985EA" wp14:textId="7932F44C">
+    <w:p>
       <w:pPr>
         <w:pStyle w:val="ListParagraph"/>
         <w:numPr>
@@ -499,14 +430,12 @@
           <w:numId w:val="2"/>
         </w:numPr>
         <w:spacing w:line="360" w:lineRule="auto"/>
-        <w:rPr/>
-      </w:pPr>
-      <w:r>
-        <w:rPr/>
+      </w:pPr>
+      <w:r>
         <w:t>The system SHOULD allow participants to cancel the registration, freeing up the spots for others.</w:t>
       </w:r>
     </w:p>
-    <w:p xmlns:wp14="http://schemas.microsoft.com/office/word/2010/wordml" wp14:paraId="54CFCE03" wp14:textId="44AD46EF">
+    <w:p>
       <w:pPr>
         <w:pStyle w:val="ListParagraph"/>
         <w:numPr>
@@ -514,14 +443,12 @@
           <w:numId w:val="2"/>
         </w:numPr>
         <w:spacing w:line="360" w:lineRule="auto"/>
-        <w:rPr/>
-      </w:pPr>
-      <w:r>
-        <w:rPr/>
+      </w:pPr>
+      <w:r>
         <w:t>The system SHOULD be able to filter events based on location and event type.</w:t>
       </w:r>
     </w:p>
-    <w:p xmlns:wp14="http://schemas.microsoft.com/office/word/2010/wordml" wp14:paraId="75FC267C" wp14:textId="61437B9A">
+    <w:p>
       <w:pPr>
         <w:pStyle w:val="ListParagraph"/>
         <w:numPr>
@@ -529,22 +456,12 @@
           <w:numId w:val="2"/>
         </w:numPr>
         <w:spacing w:line="360" w:lineRule="auto"/>
-        <w:rPr/>
-      </w:pPr>
-      <w:r>
-        <w:rPr/>
-        <w:t xml:space="preserve">The system SHOULD allow the user to </w:t>
-      </w:r>
-      <w:r>
-        <w:rPr/>
-        <w:t>submit</w:t>
-      </w:r>
-      <w:r>
-        <w:rPr/>
-        <w:t xml:space="preserve"> feedback to developers.</w:t>
-      </w:r>
-    </w:p>
-    <w:p xmlns:wp14="http://schemas.microsoft.com/office/word/2010/wordml" wp14:paraId="4C0153E2" wp14:textId="28F85CDE">
+      </w:pPr>
+      <w:r>
+        <w:t>The system SHOULD allow the user to submit feedback to developers.</w:t>
+      </w:r>
+    </w:p>
+    <w:p>
       <w:pPr>
         <w:pStyle w:val="ListParagraph"/>
         <w:numPr>
@@ -552,22 +469,12 @@
           <w:numId w:val="2"/>
         </w:numPr>
         <w:spacing w:line="360" w:lineRule="auto"/>
-        <w:rPr/>
-      </w:pPr>
-      <w:r>
-        <w:rPr/>
-        <w:t xml:space="preserve">The system SHOULD allow the user to receive help on-site via </w:t>
-      </w:r>
-      <w:r>
-        <w:rPr/>
-        <w:t>chatbox</w:t>
-      </w:r>
-      <w:r>
-        <w:rPr/>
-        <w:t>.</w:t>
-      </w:r>
-    </w:p>
-    <w:p xmlns:wp14="http://schemas.microsoft.com/office/word/2010/wordml" wp14:paraId="777D8265" wp14:textId="61EF124B">
+      </w:pPr>
+      <w:r>
+        <w:t>The system SHOULD allow the user to receive help on-site via chatbox.</w:t>
+      </w:r>
+    </w:p>
+    <w:p>
       <w:pPr>
         <w:pStyle w:val="ListParagraph"/>
         <w:numPr>
@@ -575,22 +482,12 @@
           <w:numId w:val="2"/>
         </w:numPr>
         <w:spacing w:line="360" w:lineRule="auto"/>
-        <w:rPr/>
-      </w:pPr>
-      <w:r>
-        <w:rPr/>
-        <w:t xml:space="preserve">The system SHOULD have an API </w:t>
-      </w:r>
-      <w:r>
-        <w:rPr/>
-        <w:t>that controls</w:t>
-      </w:r>
-      <w:r>
-        <w:rPr/>
-        <w:t xml:space="preserve"> ticketing to users and attendees.</w:t>
-      </w:r>
-    </w:p>
-    <w:p xmlns:wp14="http://schemas.microsoft.com/office/word/2010/wordml" wp14:paraId="1215192E" wp14:textId="374326E4">
+      </w:pPr>
+      <w:r>
+        <w:t>The system SHOULD have an API that controls ticketing to users and attendees.</w:t>
+      </w:r>
+    </w:p>
+    <w:p>
       <w:pPr>
         <w:pStyle w:val="ListParagraph"/>
         <w:numPr>
@@ -598,22 +495,12 @@
           <w:numId w:val="2"/>
         </w:numPr>
         <w:spacing w:line="360" w:lineRule="auto"/>
-        <w:rPr/>
-      </w:pPr>
-      <w:r>
-        <w:rPr/>
-        <w:t xml:space="preserve">The system SHOULD </w:t>
-      </w:r>
-      <w:r>
-        <w:rPr/>
-        <w:t>sync</w:t>
-      </w:r>
-      <w:r>
-        <w:rPr/>
-        <w:t xml:space="preserve"> data in real-time to allow for a seamless experience in navigation.</w:t>
-      </w:r>
-    </w:p>
-    <w:p xmlns:wp14="http://schemas.microsoft.com/office/word/2010/wordml" wp14:paraId="628E16E6" wp14:textId="5747DFFF">
+      </w:pPr>
+      <w:r>
+        <w:t>The system SHOULD sync data in real-time to allow for a seamless experience in navigation.</w:t>
+      </w:r>
+    </w:p>
+    <w:p>
       <w:pPr>
         <w:pStyle w:val="ListParagraph"/>
         <w:numPr>
@@ -621,131 +508,116 @@
           <w:numId w:val="2"/>
         </w:numPr>
         <w:spacing w:line="360" w:lineRule="auto"/>
-        <w:rPr/>
-      </w:pPr>
-      <w:r>
-        <w:rPr/>
+      </w:pPr>
+      <w:r>
         <w:t>The system SHOULD NOT store user credentials in plain text.</w:t>
       </w:r>
     </w:p>
-    <w:p xmlns:wp14="http://schemas.microsoft.com/office/word/2010/wordml" wp14:paraId="5120FE04" wp14:textId="64AA8C61">
-      <w:pPr>
-        <w:pStyle w:val="Normal"/>
+    <w:p>
+      <w:pPr>
         <w:spacing w:line="360" w:lineRule="auto"/>
         <w:rPr>
-          <w:b w:val="1"/>
-          <w:bCs w:val="1"/>
+          <w:b/>
+          <w:bCs/>
           <w:sz w:val="32"/>
           <w:szCs w:val="32"/>
         </w:rPr>
       </w:pPr>
       <w:r>
         <w:rPr>
-          <w:b w:val="1"/>
-          <w:bCs w:val="1"/>
+          <w:b/>
+          <w:bCs/>
           <w:sz w:val="28"/>
           <w:szCs w:val="28"/>
         </w:rPr>
         <w:t>The system MAY</w:t>
       </w:r>
     </w:p>
-    <w:p xmlns:wp14="http://schemas.microsoft.com/office/word/2010/wordml" wp14:paraId="5DEBEB01" wp14:textId="05D98161">
-      <w:pPr>
-        <w:pStyle w:val="ListParagraph"/>
-        <w:numPr>
-          <w:ilvl w:val="0"/>
-          <w:numId w:val="3"/>
-        </w:numPr>
-        <w:spacing w:line="360" w:lineRule="auto"/>
-        <w:rPr/>
-      </w:pPr>
-      <w:r>
-        <w:rPr/>
+    <w:p>
+      <w:pPr>
+        <w:pStyle w:val="ListParagraph"/>
+        <w:numPr>
+          <w:ilvl w:val="0"/>
+          <w:numId w:val="1"/>
+        </w:numPr>
+        <w:spacing w:line="360" w:lineRule="auto"/>
+      </w:pPr>
+      <w:r>
         <w:t>The system MAY play some sort of animation when logging in.</w:t>
       </w:r>
     </w:p>
-    <w:p xmlns:wp14="http://schemas.microsoft.com/office/word/2010/wordml" wp14:paraId="6258771A" wp14:textId="210A54CE">
-      <w:pPr>
-        <w:pStyle w:val="ListParagraph"/>
-        <w:numPr>
-          <w:ilvl w:val="0"/>
-          <w:numId w:val="3"/>
-        </w:numPr>
-        <w:spacing w:line="360" w:lineRule="auto"/>
-        <w:rPr/>
-      </w:pPr>
-      <w:r>
-        <w:rPr/>
+    <w:p>
+      <w:pPr>
+        <w:pStyle w:val="ListParagraph"/>
+        <w:numPr>
+          <w:ilvl w:val="0"/>
+          <w:numId w:val="1"/>
+        </w:numPr>
+        <w:spacing w:line="360" w:lineRule="auto"/>
+      </w:pPr>
+      <w:r>
         <w:t>The system MAY have a mobile format.</w:t>
       </w:r>
     </w:p>
-    <w:p xmlns:wp14="http://schemas.microsoft.com/office/word/2010/wordml" wp14:paraId="63AC8347" wp14:textId="661C2F87">
-      <w:pPr>
-        <w:pStyle w:val="ListParagraph"/>
-        <w:numPr>
-          <w:ilvl w:val="0"/>
-          <w:numId w:val="3"/>
-        </w:numPr>
-        <w:spacing w:line="360" w:lineRule="auto"/>
-        <w:rPr/>
-      </w:pPr>
-      <w:r>
-        <w:rPr/>
+    <w:p>
+      <w:pPr>
+        <w:pStyle w:val="ListParagraph"/>
+        <w:numPr>
+          <w:ilvl w:val="0"/>
+          <w:numId w:val="1"/>
+        </w:numPr>
+        <w:spacing w:line="360" w:lineRule="auto"/>
+      </w:pPr>
+      <w:r>
         <w:t>The system MAY have pictures associated with each event.</w:t>
       </w:r>
     </w:p>
-    <w:p xmlns:wp14="http://schemas.microsoft.com/office/word/2010/wordml" wp14:paraId="6BF5E745" wp14:textId="7ACA7A5B">
-      <w:pPr>
-        <w:pStyle w:val="ListParagraph"/>
-        <w:numPr>
-          <w:ilvl w:val="0"/>
-          <w:numId w:val="3"/>
-        </w:numPr>
-        <w:spacing w:line="360" w:lineRule="auto"/>
-        <w:rPr/>
-      </w:pPr>
-      <w:r>
-        <w:rPr/>
+    <w:p>
+      <w:pPr>
+        <w:pStyle w:val="ListParagraph"/>
+        <w:numPr>
+          <w:ilvl w:val="0"/>
+          <w:numId w:val="1"/>
+        </w:numPr>
+        <w:spacing w:line="360" w:lineRule="auto"/>
+      </w:pPr>
+      <w:r>
         <w:t>The system MAY need to redirect to another website when a user clicks external links.</w:t>
       </w:r>
     </w:p>
-    <w:p xmlns:wp14="http://schemas.microsoft.com/office/word/2010/wordml" wp14:paraId="1DB83FC3" wp14:textId="67F47C95">
-      <w:pPr>
-        <w:pStyle w:val="ListParagraph"/>
-        <w:numPr>
-          <w:ilvl w:val="0"/>
-          <w:numId w:val="3"/>
-        </w:numPr>
-        <w:spacing w:line="360" w:lineRule="auto"/>
-        <w:rPr/>
-      </w:pPr>
-      <w:r>
-        <w:rPr/>
+    <w:p>
+      <w:pPr>
+        <w:pStyle w:val="ListParagraph"/>
+        <w:numPr>
+          <w:ilvl w:val="0"/>
+          <w:numId w:val="1"/>
+        </w:numPr>
+        <w:spacing w:line="360" w:lineRule="auto"/>
+      </w:pPr>
+      <w:r>
         <w:t>The system MAY have pictures associated with each event location.</w:t>
       </w:r>
     </w:p>
-    <w:p xmlns:wp14="http://schemas.microsoft.com/office/word/2010/wordml" wp14:paraId="58379D52" wp14:textId="30E780E9">
-      <w:pPr>
-        <w:pStyle w:val="ListParagraph"/>
-        <w:numPr>
-          <w:ilvl w:val="0"/>
-          <w:numId w:val="3"/>
-        </w:numPr>
-        <w:spacing w:line="360" w:lineRule="auto"/>
-        <w:rPr/>
-      </w:pPr>
-      <w:r>
-        <w:rPr/>
+    <w:p>
+      <w:pPr>
+        <w:pStyle w:val="ListParagraph"/>
+        <w:numPr>
+          <w:ilvl w:val="0"/>
+          <w:numId w:val="1"/>
+        </w:numPr>
+        <w:spacing w:line="360" w:lineRule="auto"/>
+      </w:pPr>
+      <w:r>
         <w:t>The system MAY have a trending carousel on the main page.</w:t>
       </w:r>
     </w:p>
-    <w:p xmlns:wp14="http://schemas.microsoft.com/office/word/2010/wordml" wp14:paraId="2C078E63" wp14:textId="33FF1DF5">
+    <w:p>
       <w:pPr>
         <w:spacing w:line="360" w:lineRule="auto"/>
       </w:pPr>
     </w:p>
     <w:sectPr>
-      <w:pgSz w:w="12240" w:h="15840" w:orient="portrait"/>
+      <w:pgSz w:w="12240" w:h="15840"/>
       <w:pgMar w:top="1440" w:right="1440" w:bottom="1440" w:left="1440" w:header="720" w:footer="720" w:gutter="0"/>
       <w:cols w:space="720"/>
       <w:docGrid w:linePitch="360"/>
@@ -755,22 +627,20 @@
 </file>
 
 <file path=word/intelligence2.xml><?xml version="1.0" encoding="utf-8"?>
-<int2:intelligence xmlns:int2="http://schemas.microsoft.com/office/intelligence/2020/intelligence">
-  <int2:observations>
-    <int2:bookmark int2:bookmarkName="_Int_FoBgWHar" int2:invalidationBookmarkName="" int2:hashCode="FRV+axTWme6kVQ" int2:id="i9Qsf7OU">
-      <int2:state int2:type="WordDesignerSuggestedImageAnnotation" int2:value="Reviewed"/>
-    </int2:bookmark>
-  </int2:observations>
+<int2:intelligence xmlns:int2="http://schemas.microsoft.com/office/intelligence/2020/intelligence" xmlns:oel="http://schemas.microsoft.com/office/2019/extlst">
+  <int2:observations/>
   <int2:intelligenceSettings/>
+  <int2:onDemandWorkflows/>
 </int2:intelligence>
 </file>
 
 <file path=word/numbering.xml><?xml version="1.0" encoding="utf-8"?>
-<w:numbering xmlns:w="http://schemas.openxmlformats.org/wordprocessingml/2006/main">
-  <w:abstractNum xmlns:w="http://schemas.openxmlformats.org/wordprocessingml/2006/main" w:abstractNumId="3">
-    <w:nsid w:val="5d90c6e0"/>
-    <w:multiLevelType xmlns:w="http://schemas.openxmlformats.org/wordprocessingml/2006/main" w:val="hybridMultilevel"/>
-    <w:lvl xmlns:w="http://schemas.openxmlformats.org/wordprocessingml/2006/main" w:ilvl="0">
+<w:numbering xmlns:wpc="http://schemas.microsoft.com/office/word/2010/wordprocessingCanvas" xmlns:cx="http://schemas.microsoft.com/office/drawing/2014/chartex" xmlns:cx1="http://schemas.microsoft.com/office/drawing/2015/9/8/chartex" xmlns:cx2="http://schemas.microsoft.com/office/drawing/2015/10/21/chartex" xmlns:cx3="http://schemas.microsoft.com/office/drawing/2016/5/9/chartex" xmlns:cx4="http://schemas.microsoft.com/office/drawing/2016/5/10/chartex" xmlns:cx5="http://schemas.microsoft.com/office/drawing/2016/5/11/chartex" xmlns:cx6="http://schemas.microsoft.com/office/drawing/2016/5/12/chartex" xmlns:cx7="http://schemas.microsoft.com/office/drawing/2016/5/13/chartex" xmlns:cx8="http://schemas.microsoft.com/office/drawing/2016/5/14/chartex" xmlns:mc="http://schemas.openxmlformats.org/markup-compatibility/2006" xmlns:aink="http://schemas.microsoft.com/office/drawing/2016/ink" xmlns:am3d="http://schemas.microsoft.com/office/drawing/2017/model3d" xmlns:o="urn:schemas-microsoft-com:office:office" xmlns:oel="http://schemas.microsoft.com/office/2019/extlst" xmlns:r="http://schemas.openxmlformats.org/officeDocument/2006/relationships" xmlns:m="http://schemas.openxmlformats.org/officeDocument/2006/math" xmlns:v="urn:schemas-microsoft-com:vml" xmlns:wp14="http://schemas.microsoft.com/office/word/2010/wordprocessingDrawing" xmlns:wp="http://schemas.openxmlformats.org/drawingml/2006/wordprocessingDrawing" xmlns:w10="urn:schemas-microsoft-com:office:word" xmlns:w="http://schemas.openxmlformats.org/wordprocessingml/2006/main" xmlns:w14="http://schemas.microsoft.com/office/word/2010/wordml" xmlns:w15="http://schemas.microsoft.com/office/word/2012/wordml" xmlns:w16cex="http://schemas.microsoft.com/office/word/2018/wordml/cex" xmlns:w16cid="http://schemas.microsoft.com/office/word/2016/wordml/cid" xmlns:w16="http://schemas.microsoft.com/office/word/2018/wordml" xmlns:w16sdtdh="http://schemas.microsoft.com/office/word/2020/wordml/sdtdatahash" xmlns:w16se="http://schemas.microsoft.com/office/word/2015/wordml/symex" xmlns:wpg="http://schemas.microsoft.com/office/word/2010/wordprocessingGroup" xmlns:wpi="http://schemas.microsoft.com/office/word/2010/wordprocessingInk" xmlns:wne="http://schemas.microsoft.com/office/word/2006/wordml" xmlns:wps="http://schemas.microsoft.com/office/word/2010/wordprocessingShape" mc:Ignorable="w14 w15 w16se w16cid w16 w16cex w16sdtdh wp14">
+  <w:abstractNum w:abstractNumId="0" w15:restartNumberingAfterBreak="0">
+    <w:nsid w:val="070EBE9C"/>
+    <w:multiLevelType w:val="hybridMultilevel"/>
+    <w:tmpl w:val="5AC24D62"/>
+    <w:lvl w:ilvl="0" w:tplc="2EE8D588">
       <w:start w:val="1"/>
       <w:numFmt w:val="decimal"/>
       <w:lvlText w:val="%1."/>
@@ -779,7 +649,7 @@
         <w:ind w:left="720" w:hanging="360"/>
       </w:pPr>
     </w:lvl>
-    <w:lvl xmlns:w="http://schemas.openxmlformats.org/wordprocessingml/2006/main" w:ilvl="1">
+    <w:lvl w:ilvl="1" w:tplc="38822186">
       <w:start w:val="1"/>
       <w:numFmt w:val="lowerLetter"/>
       <w:lvlText w:val="%2."/>
@@ -788,7 +658,7 @@
         <w:ind w:left="1440" w:hanging="360"/>
       </w:pPr>
     </w:lvl>
-    <w:lvl xmlns:w="http://schemas.openxmlformats.org/wordprocessingml/2006/main" w:ilvl="2">
+    <w:lvl w:ilvl="2" w:tplc="75084518">
       <w:start w:val="1"/>
       <w:numFmt w:val="lowerRoman"/>
       <w:lvlText w:val="%3."/>
@@ -797,7 +667,7 @@
         <w:ind w:left="2160" w:hanging="180"/>
       </w:pPr>
     </w:lvl>
-    <w:lvl xmlns:w="http://schemas.openxmlformats.org/wordprocessingml/2006/main" w:ilvl="3">
+    <w:lvl w:ilvl="3" w:tplc="3DB6E80E">
       <w:start w:val="1"/>
       <w:numFmt w:val="decimal"/>
       <w:lvlText w:val="%4."/>
@@ -806,7 +676,7 @@
         <w:ind w:left="2880" w:hanging="360"/>
       </w:pPr>
     </w:lvl>
-    <w:lvl xmlns:w="http://schemas.openxmlformats.org/wordprocessingml/2006/main" w:ilvl="4">
+    <w:lvl w:ilvl="4" w:tplc="082850EC">
       <w:start w:val="1"/>
       <w:numFmt w:val="lowerLetter"/>
       <w:lvlText w:val="%5."/>
@@ -815,7 +685,7 @@
         <w:ind w:left="3600" w:hanging="360"/>
       </w:pPr>
     </w:lvl>
-    <w:lvl xmlns:w="http://schemas.openxmlformats.org/wordprocessingml/2006/main" w:ilvl="5">
+    <w:lvl w:ilvl="5" w:tplc="D7381E90">
       <w:start w:val="1"/>
       <w:numFmt w:val="lowerRoman"/>
       <w:lvlText w:val="%6."/>
@@ -824,7 +694,7 @@
         <w:ind w:left="4320" w:hanging="180"/>
       </w:pPr>
     </w:lvl>
-    <w:lvl xmlns:w="http://schemas.openxmlformats.org/wordprocessingml/2006/main" w:ilvl="6">
+    <w:lvl w:ilvl="6" w:tplc="FD46056A">
       <w:start w:val="1"/>
       <w:numFmt w:val="decimal"/>
       <w:lvlText w:val="%7."/>
@@ -833,7 +703,7 @@
         <w:ind w:left="5040" w:hanging="360"/>
       </w:pPr>
     </w:lvl>
-    <w:lvl xmlns:w="http://schemas.openxmlformats.org/wordprocessingml/2006/main" w:ilvl="7">
+    <w:lvl w:ilvl="7" w:tplc="F5FECB7C">
       <w:start w:val="1"/>
       <w:numFmt w:val="lowerLetter"/>
       <w:lvlText w:val="%8."/>
@@ -842,7 +712,7 @@
         <w:ind w:left="5760" w:hanging="360"/>
       </w:pPr>
     </w:lvl>
-    <w:lvl xmlns:w="http://schemas.openxmlformats.org/wordprocessingml/2006/main" w:ilvl="8">
+    <w:lvl w:ilvl="8" w:tplc="D222EEF8">
       <w:start w:val="1"/>
       <w:numFmt w:val="lowerRoman"/>
       <w:lvlText w:val="%9."/>
@@ -852,10 +722,11 @@
       </w:pPr>
     </w:lvl>
   </w:abstractNum>
-  <w:abstractNum xmlns:w="http://schemas.openxmlformats.org/wordprocessingml/2006/main" w:abstractNumId="2">
-    <w:nsid w:val="70ebe9c"/>
-    <w:multiLevelType xmlns:w="http://schemas.openxmlformats.org/wordprocessingml/2006/main" w:val="hybridMultilevel"/>
-    <w:lvl xmlns:w="http://schemas.openxmlformats.org/wordprocessingml/2006/main" w:ilvl="0">
+  <w:abstractNum w:abstractNumId="1" w15:restartNumberingAfterBreak="0">
+    <w:nsid w:val="24284958"/>
+    <w:multiLevelType w:val="hybridMultilevel"/>
+    <w:tmpl w:val="A4E20108"/>
+    <w:lvl w:ilvl="0" w:tplc="F822F99E">
       <w:start w:val="1"/>
       <w:numFmt w:val="decimal"/>
       <w:lvlText w:val="%1."/>
@@ -864,7 +735,7 @@
         <w:ind w:left="720" w:hanging="360"/>
       </w:pPr>
     </w:lvl>
-    <w:lvl xmlns:w="http://schemas.openxmlformats.org/wordprocessingml/2006/main" w:ilvl="1">
+    <w:lvl w:ilvl="1" w:tplc="ED6CF034">
       <w:start w:val="1"/>
       <w:numFmt w:val="lowerLetter"/>
       <w:lvlText w:val="%2."/>
@@ -873,7 +744,7 @@
         <w:ind w:left="1440" w:hanging="360"/>
       </w:pPr>
     </w:lvl>
-    <w:lvl xmlns:w="http://schemas.openxmlformats.org/wordprocessingml/2006/main" w:ilvl="2">
+    <w:lvl w:ilvl="2" w:tplc="87984468">
       <w:start w:val="1"/>
       <w:numFmt w:val="lowerRoman"/>
       <w:lvlText w:val="%3."/>
@@ -882,7 +753,7 @@
         <w:ind w:left="2160" w:hanging="180"/>
       </w:pPr>
     </w:lvl>
-    <w:lvl xmlns:w="http://schemas.openxmlformats.org/wordprocessingml/2006/main" w:ilvl="3">
+    <w:lvl w:ilvl="3" w:tplc="AE2A25F6">
       <w:start w:val="1"/>
       <w:numFmt w:val="decimal"/>
       <w:lvlText w:val="%4."/>
@@ -891,7 +762,7 @@
         <w:ind w:left="2880" w:hanging="360"/>
       </w:pPr>
     </w:lvl>
-    <w:lvl xmlns:w="http://schemas.openxmlformats.org/wordprocessingml/2006/main" w:ilvl="4">
+    <w:lvl w:ilvl="4" w:tplc="A7421E6A">
       <w:start w:val="1"/>
       <w:numFmt w:val="lowerLetter"/>
       <w:lvlText w:val="%5."/>
@@ -900,7 +771,7 @@
         <w:ind w:left="3600" w:hanging="360"/>
       </w:pPr>
     </w:lvl>
-    <w:lvl xmlns:w="http://schemas.openxmlformats.org/wordprocessingml/2006/main" w:ilvl="5">
+    <w:lvl w:ilvl="5" w:tplc="2E40BF8C">
       <w:start w:val="1"/>
       <w:numFmt w:val="lowerRoman"/>
       <w:lvlText w:val="%6."/>
@@ -909,7 +780,7 @@
         <w:ind w:left="4320" w:hanging="180"/>
       </w:pPr>
     </w:lvl>
-    <w:lvl xmlns:w="http://schemas.openxmlformats.org/wordprocessingml/2006/main" w:ilvl="6">
+    <w:lvl w:ilvl="6" w:tplc="CE96E67E">
       <w:start w:val="1"/>
       <w:numFmt w:val="decimal"/>
       <w:lvlText w:val="%7."/>
@@ -918,7 +789,7 @@
         <w:ind w:left="5040" w:hanging="360"/>
       </w:pPr>
     </w:lvl>
-    <w:lvl xmlns:w="http://schemas.openxmlformats.org/wordprocessingml/2006/main" w:ilvl="7">
+    <w:lvl w:ilvl="7" w:tplc="EFA42B70">
       <w:start w:val="1"/>
       <w:numFmt w:val="lowerLetter"/>
       <w:lvlText w:val="%8."/>
@@ -927,7 +798,7 @@
         <w:ind w:left="5760" w:hanging="360"/>
       </w:pPr>
     </w:lvl>
-    <w:lvl xmlns:w="http://schemas.openxmlformats.org/wordprocessingml/2006/main" w:ilvl="8">
+    <w:lvl w:ilvl="8" w:tplc="D1E4B3DA">
       <w:start w:val="1"/>
       <w:numFmt w:val="lowerRoman"/>
       <w:lvlText w:val="%9."/>
@@ -937,10 +808,11 @@
       </w:pPr>
     </w:lvl>
   </w:abstractNum>
-  <w:abstractNum xmlns:w="http://schemas.openxmlformats.org/wordprocessingml/2006/main" w:abstractNumId="1">
-    <w:nsid w:val="24284958"/>
-    <w:multiLevelType xmlns:w="http://schemas.openxmlformats.org/wordprocessingml/2006/main" w:val="hybridMultilevel"/>
-    <w:lvl xmlns:w="http://schemas.openxmlformats.org/wordprocessingml/2006/main" w:ilvl="0">
+  <w:abstractNum w:abstractNumId="2" w15:restartNumberingAfterBreak="0">
+    <w:nsid w:val="5D90C6E0"/>
+    <w:multiLevelType w:val="hybridMultilevel"/>
+    <w:tmpl w:val="1DE2E5C6"/>
+    <w:lvl w:ilvl="0" w:tplc="5E4E2B0C">
       <w:start w:val="1"/>
       <w:numFmt w:val="decimal"/>
       <w:lvlText w:val="%1."/>
@@ -949,7 +821,7 @@
         <w:ind w:left="720" w:hanging="360"/>
       </w:pPr>
     </w:lvl>
-    <w:lvl xmlns:w="http://schemas.openxmlformats.org/wordprocessingml/2006/main" w:ilvl="1">
+    <w:lvl w:ilvl="1" w:tplc="E176262E">
       <w:start w:val="1"/>
       <w:numFmt w:val="lowerLetter"/>
       <w:lvlText w:val="%2."/>
@@ -958,7 +830,7 @@
         <w:ind w:left="1440" w:hanging="360"/>
       </w:pPr>
     </w:lvl>
-    <w:lvl xmlns:w="http://schemas.openxmlformats.org/wordprocessingml/2006/main" w:ilvl="2">
+    <w:lvl w:ilvl="2" w:tplc="2EA02198">
       <w:start w:val="1"/>
       <w:numFmt w:val="lowerRoman"/>
       <w:lvlText w:val="%3."/>
@@ -967,7 +839,7 @@
         <w:ind w:left="2160" w:hanging="180"/>
       </w:pPr>
     </w:lvl>
-    <w:lvl xmlns:w="http://schemas.openxmlformats.org/wordprocessingml/2006/main" w:ilvl="3">
+    <w:lvl w:ilvl="3" w:tplc="49942B56">
       <w:start w:val="1"/>
       <w:numFmt w:val="decimal"/>
       <w:lvlText w:val="%4."/>
@@ -976,7 +848,7 @@
         <w:ind w:left="2880" w:hanging="360"/>
       </w:pPr>
     </w:lvl>
-    <w:lvl xmlns:w="http://schemas.openxmlformats.org/wordprocessingml/2006/main" w:ilvl="4">
+    <w:lvl w:ilvl="4" w:tplc="FD00B2CA">
       <w:start w:val="1"/>
       <w:numFmt w:val="lowerLetter"/>
       <w:lvlText w:val="%5."/>
@@ -985,7 +857,7 @@
         <w:ind w:left="3600" w:hanging="360"/>
       </w:pPr>
     </w:lvl>
-    <w:lvl xmlns:w="http://schemas.openxmlformats.org/wordprocessingml/2006/main" w:ilvl="5">
+    <w:lvl w:ilvl="5" w:tplc="71B6DA58">
       <w:start w:val="1"/>
       <w:numFmt w:val="lowerRoman"/>
       <w:lvlText w:val="%6."/>
@@ -994,7 +866,7 @@
         <w:ind w:left="4320" w:hanging="180"/>
       </w:pPr>
     </w:lvl>
-    <w:lvl xmlns:w="http://schemas.openxmlformats.org/wordprocessingml/2006/main" w:ilvl="6">
+    <w:lvl w:ilvl="6" w:tplc="1E702FF4">
       <w:start w:val="1"/>
       <w:numFmt w:val="decimal"/>
       <w:lvlText w:val="%7."/>
@@ -1003,7 +875,7 @@
         <w:ind w:left="5040" w:hanging="360"/>
       </w:pPr>
     </w:lvl>
-    <w:lvl xmlns:w="http://schemas.openxmlformats.org/wordprocessingml/2006/main" w:ilvl="7">
+    <w:lvl w:ilvl="7" w:tplc="157EC994">
       <w:start w:val="1"/>
       <w:numFmt w:val="lowerLetter"/>
       <w:lvlText w:val="%8."/>
@@ -1012,7 +884,7 @@
         <w:ind w:left="5760" w:hanging="360"/>
       </w:pPr>
     </w:lvl>
-    <w:lvl xmlns:w="http://schemas.openxmlformats.org/wordprocessingml/2006/main" w:ilvl="8">
+    <w:lvl w:ilvl="8" w:tplc="C4EABD66">
       <w:start w:val="1"/>
       <w:numFmt w:val="lowerRoman"/>
       <w:lvlText w:val="%9."/>
@@ -1022,24 +894,24 @@
       </w:pPr>
     </w:lvl>
   </w:abstractNum>
-  <w:num w:numId="3">
-    <w:abstractNumId w:val="3"/>
-  </w:num>
-  <w:num w:numId="2">
+  <w:num w:numId="1" w16cid:durableId="1995601338">
     <w:abstractNumId w:val="2"/>
   </w:num>
-  <w:num w:numId="1">
+  <w:num w:numId="2" w16cid:durableId="792288828">
+    <w:abstractNumId w:val="0"/>
+  </w:num>
+  <w:num w:numId="3" w16cid:durableId="1116604840">
     <w:abstractNumId w:val="1"/>
   </w:num>
 </w:numbering>
 </file>
 
 <file path=word/styles.xml><?xml version="1.0" encoding="utf-8"?>
-<w:styles xmlns:wp14="http://schemas.microsoft.com/office/word/2010/wordprocessingDrawing" xmlns:mc="http://schemas.openxmlformats.org/markup-compatibility/2006" xmlns:r="http://schemas.openxmlformats.org/officeDocument/2006/relationships" xmlns:w="http://schemas.openxmlformats.org/wordprocessingml/2006/main" xmlns:w14="http://schemas.microsoft.com/office/word/2010/wordml" xmlns:w15="http://schemas.microsoft.com/office/word/2012/wordml" xmlns:w16se="http://schemas.microsoft.com/office/word/2015/wordml/symex" xmlns:w16cid="http://schemas.microsoft.com/office/word/2016/wordml/cid" xmlns:w16="http://schemas.microsoft.com/office/word/2018/wordml" xmlns:w16cex="http://schemas.microsoft.com/office/word/2018/wordml/cex" xmlns:w16sdtdh="http://schemas.microsoft.com/office/word/2020/wordml/sdtdatahash" mc:Ignorable="w14 w15 wp14 w16se w16cid w16 w16cex w16sdtdh">
+<w:styles xmlns:mc="http://schemas.openxmlformats.org/markup-compatibility/2006" xmlns:r="http://schemas.openxmlformats.org/officeDocument/2006/relationships" xmlns:w="http://schemas.openxmlformats.org/wordprocessingml/2006/main" xmlns:w14="http://schemas.microsoft.com/office/word/2010/wordml" xmlns:w15="http://schemas.microsoft.com/office/word/2012/wordml" xmlns:w16cex="http://schemas.microsoft.com/office/word/2018/wordml/cex" xmlns:w16cid="http://schemas.microsoft.com/office/word/2016/wordml/cid" xmlns:w16="http://schemas.microsoft.com/office/word/2018/wordml" xmlns:w16sdtdh="http://schemas.microsoft.com/office/word/2020/wordml/sdtdatahash" xmlns:w16se="http://schemas.microsoft.com/office/word/2015/wordml/symex" mc:Ignorable="w14 w15 w16se w16cid w16 w16cex w16sdtdh">
   <w:docDefaults>
     <w:rPrDefault>
       <w:rPr>
-        <w:rFonts w:asciiTheme="minorHAnsi" w:hAnsiTheme="minorHAnsi" w:eastAsiaTheme="minorEastAsia" w:cstheme="minorBidi"/>
+        <w:rFonts w:asciiTheme="minorHAnsi" w:eastAsiaTheme="minorEastAsia" w:hAnsiTheme="minorHAnsi" w:cstheme="minorBidi"/>
         <w:sz w:val="24"/>
         <w:szCs w:val="24"/>
         <w:lang w:val="en-US" w:eastAsia="ja-JP" w:bidi="ar-SA"/>
@@ -1051,17 +923,17 @@
       </w:pPr>
     </w:pPrDefault>
   </w:docDefaults>
-  <w:latentStyles w:defLockedState="0" w:defUIPriority="99" w:defSemiHidden="0" w:defUnhideWhenUsed="0" w:defQFormat="0" w:count="371">
+  <w:latentStyles w:defLockedState="0" w:defUIPriority="99" w:defSemiHidden="0" w:defUnhideWhenUsed="0" w:defQFormat="0" w:count="376">
     <w:lsdException w:name="Normal" w:uiPriority="0" w:qFormat="1"/>
     <w:lsdException w:name="heading 1" w:uiPriority="9" w:qFormat="1"/>
-    <w:lsdException w:name="heading 2" w:uiPriority="9" w:semiHidden="1" w:unhideWhenUsed="1" w:qFormat="1"/>
-    <w:lsdException w:name="heading 3" w:uiPriority="9" w:semiHidden="1" w:unhideWhenUsed="1" w:qFormat="1"/>
-    <w:lsdException w:name="heading 4" w:uiPriority="9" w:semiHidden="1" w:unhideWhenUsed="1" w:qFormat="1"/>
-    <w:lsdException w:name="heading 5" w:uiPriority="9" w:semiHidden="1" w:unhideWhenUsed="1" w:qFormat="1"/>
-    <w:lsdException w:name="heading 6" w:uiPriority="9" w:semiHidden="1" w:unhideWhenUsed="1" w:qFormat="1"/>
-    <w:lsdException w:name="heading 7" w:uiPriority="9" w:semiHidden="1" w:unhideWhenUsed="1" w:qFormat="1"/>
-    <w:lsdException w:name="heading 8" w:uiPriority="9" w:semiHidden="1" w:unhideWhenUsed="1" w:qFormat="1"/>
-    <w:lsdException w:name="heading 9" w:uiPriority="9" w:semiHidden="1" w:unhideWhenUsed="1" w:qFormat="1"/>
+    <w:lsdException w:name="heading 2" w:semiHidden="1" w:uiPriority="9" w:unhideWhenUsed="1" w:qFormat="1"/>
+    <w:lsdException w:name="heading 3" w:semiHidden="1" w:uiPriority="9" w:unhideWhenUsed="1" w:qFormat="1"/>
+    <w:lsdException w:name="heading 4" w:semiHidden="1" w:uiPriority="9" w:unhideWhenUsed="1" w:qFormat="1"/>
+    <w:lsdException w:name="heading 5" w:semiHidden="1" w:uiPriority="9" w:unhideWhenUsed="1" w:qFormat="1"/>
+    <w:lsdException w:name="heading 6" w:semiHidden="1" w:uiPriority="9" w:unhideWhenUsed="1" w:qFormat="1"/>
+    <w:lsdException w:name="heading 7" w:semiHidden="1" w:uiPriority="9" w:unhideWhenUsed="1" w:qFormat="1"/>
+    <w:lsdException w:name="heading 8" w:semiHidden="1" w:uiPriority="9" w:unhideWhenUsed="1" w:qFormat="1"/>
+    <w:lsdException w:name="heading 9" w:semiHidden="1" w:uiPriority="9" w:unhideWhenUsed="1" w:qFormat="1"/>
     <w:lsdException w:name="index 1" w:semiHidden="1" w:unhideWhenUsed="1"/>
     <w:lsdException w:name="index 2" w:semiHidden="1" w:unhideWhenUsed="1"/>
     <w:lsdException w:name="index 3" w:semiHidden="1" w:unhideWhenUsed="1"/>
@@ -1071,22 +943,22 @@
     <w:lsdException w:name="index 7" w:semiHidden="1" w:unhideWhenUsed="1"/>
     <w:lsdException w:name="index 8" w:semiHidden="1" w:unhideWhenUsed="1"/>
     <w:lsdException w:name="index 9" w:semiHidden="1" w:unhideWhenUsed="1"/>
-    <w:lsdException w:name="toc 1" w:uiPriority="39" w:semiHidden="1" w:unhideWhenUsed="1"/>
-    <w:lsdException w:name="toc 2" w:uiPriority="39" w:semiHidden="1" w:unhideWhenUsed="1"/>
-    <w:lsdException w:name="toc 3" w:uiPriority="39" w:semiHidden="1" w:unhideWhenUsed="1"/>
-    <w:lsdException w:name="toc 4" w:uiPriority="39" w:semiHidden="1" w:unhideWhenUsed="1"/>
-    <w:lsdException w:name="toc 5" w:uiPriority="39" w:semiHidden="1" w:unhideWhenUsed="1"/>
-    <w:lsdException w:name="toc 6" w:uiPriority="39" w:semiHidden="1" w:unhideWhenUsed="1"/>
-    <w:lsdException w:name="toc 7" w:uiPriority="39" w:semiHidden="1" w:unhideWhenUsed="1"/>
-    <w:lsdException w:name="toc 8" w:uiPriority="39" w:semiHidden="1" w:unhideWhenUsed="1"/>
-    <w:lsdException w:name="toc 9" w:uiPriority="39" w:semiHidden="1" w:unhideWhenUsed="1"/>
+    <w:lsdException w:name="toc 1" w:semiHidden="1" w:uiPriority="39" w:unhideWhenUsed="1"/>
+    <w:lsdException w:name="toc 2" w:semiHidden="1" w:uiPriority="39" w:unhideWhenUsed="1"/>
+    <w:lsdException w:name="toc 3" w:semiHidden="1" w:uiPriority="39" w:unhideWhenUsed="1"/>
+    <w:lsdException w:name="toc 4" w:semiHidden="1" w:uiPriority="39" w:unhideWhenUsed="1"/>
+    <w:lsdException w:name="toc 5" w:semiHidden="1" w:uiPriority="39" w:unhideWhenUsed="1"/>
+    <w:lsdException w:name="toc 6" w:semiHidden="1" w:uiPriority="39" w:unhideWhenUsed="1"/>
+    <w:lsdException w:name="toc 7" w:semiHidden="1" w:uiPriority="39" w:unhideWhenUsed="1"/>
+    <w:lsdException w:name="toc 8" w:semiHidden="1" w:uiPriority="39" w:unhideWhenUsed="1"/>
+    <w:lsdException w:name="toc 9" w:semiHidden="1" w:uiPriority="39" w:unhideWhenUsed="1"/>
     <w:lsdException w:name="Normal Indent" w:semiHidden="1" w:unhideWhenUsed="1"/>
     <w:lsdException w:name="footnote text" w:semiHidden="1" w:unhideWhenUsed="1"/>
     <w:lsdException w:name="annotation text" w:semiHidden="1" w:unhideWhenUsed="1"/>
     <w:lsdException w:name="header" w:semiHidden="1" w:unhideWhenUsed="1"/>
     <w:lsdException w:name="footer" w:semiHidden="1" w:unhideWhenUsed="1"/>
     <w:lsdException w:name="index heading" w:semiHidden="1" w:unhideWhenUsed="1"/>
-    <w:lsdException w:name="caption" w:uiPriority="35" w:semiHidden="1" w:unhideWhenUsed="1" w:qFormat="1"/>
+    <w:lsdException w:name="caption" w:semiHidden="1" w:uiPriority="35" w:unhideWhenUsed="1" w:qFormat="1"/>
     <w:lsdException w:name="table of figures" w:semiHidden="1" w:unhideWhenUsed="1"/>
     <w:lsdException w:name="envelope address" w:semiHidden="1" w:unhideWhenUsed="1"/>
     <w:lsdException w:name="envelope return" w:semiHidden="1" w:unhideWhenUsed="1"/>
@@ -1117,7 +989,7 @@
     <w:lsdException w:name="Title" w:uiPriority="10" w:qFormat="1"/>
     <w:lsdException w:name="Closing" w:semiHidden="1" w:unhideWhenUsed="1"/>
     <w:lsdException w:name="Signature" w:semiHidden="1" w:unhideWhenUsed="1"/>
-    <w:lsdException w:name="Default Paragraph Font" w:uiPriority="1" w:semiHidden="1" w:unhideWhenUsed="1"/>
+    <w:lsdException w:name="Default Paragraph Font" w:semiHidden="1" w:uiPriority="1" w:unhideWhenUsed="1"/>
     <w:lsdException w:name="Body Text" w:semiHidden="1" w:unhideWhenUsed="1"/>
     <w:lsdException w:name="Body Text Indent" w:semiHidden="1" w:unhideWhenUsed="1"/>
     <w:lsdException w:name="List Continue" w:semiHidden="1" w:unhideWhenUsed="1"/>
@@ -1317,8 +1189,8 @@
     <w:lsdException w:name="Subtle Reference" w:uiPriority="31" w:qFormat="1"/>
     <w:lsdException w:name="Intense Reference" w:uiPriority="32" w:qFormat="1"/>
     <w:lsdException w:name="Book Title" w:uiPriority="33" w:qFormat="1"/>
-    <w:lsdException w:name="Bibliography" w:uiPriority="37" w:semiHidden="1" w:unhideWhenUsed="1"/>
-    <w:lsdException w:name="TOC Heading" w:uiPriority="39" w:semiHidden="1" w:unhideWhenUsed="1" w:qFormat="1"/>
+    <w:lsdException w:name="Bibliography" w:semiHidden="1" w:uiPriority="37" w:unhideWhenUsed="1"/>
+    <w:lsdException w:name="TOC Heading" w:semiHidden="1" w:uiPriority="39" w:unhideWhenUsed="1" w:qFormat="1"/>
     <w:lsdException w:name="Plain Table 1" w:uiPriority="41"/>
     <w:lsdException w:name="Plain Table 2" w:uiPriority="42"/>
     <w:lsdException w:name="Plain Table 3" w:uiPriority="43"/>
@@ -1423,49 +1295,15 @@
     <w:lsdException w:name="List Table 5 Dark Accent 6" w:uiPriority="50"/>
     <w:lsdException w:name="List Table 6 Colorful Accent 6" w:uiPriority="51"/>
     <w:lsdException w:name="List Table 7 Colorful Accent 6" w:uiPriority="52"/>
+    <w:lsdException w:name="Mention" w:semiHidden="1" w:unhideWhenUsed="1"/>
+    <w:lsdException w:name="Smart Hyperlink" w:semiHidden="1" w:unhideWhenUsed="1"/>
+    <w:lsdException w:name="Hashtag" w:semiHidden="1" w:unhideWhenUsed="1"/>
+    <w:lsdException w:name="Unresolved Mention" w:semiHidden="1" w:unhideWhenUsed="1"/>
+    <w:lsdException w:name="Smart Link" w:semiHidden="1" w:unhideWhenUsed="1"/>
   </w:latentStyles>
-  <w:style w:type="paragraph" w:styleId="Normal" w:default="1">
+  <w:style w:type="paragraph" w:default="1" w:styleId="Normal">
     <w:name w:val="Normal"/>
     <w:qFormat/>
-  </w:style>
-  <w:style w:type="character" w:styleId="DefaultParagraphFont" w:default="1">
-    <w:name w:val="Default Paragraph Font"/>
-    <w:uiPriority w:val="1"/>
-    <w:semiHidden/>
-    <w:unhideWhenUsed/>
-  </w:style>
-  <w:style w:type="table" w:styleId="TableNormal" w:default="1">
-    <w:name w:val="Normal Table"/>
-    <w:uiPriority w:val="99"/>
-    <w:semiHidden/>
-    <w:unhideWhenUsed/>
-    <w:tblPr>
-      <w:tblInd w:w="0" w:type="dxa"/>
-      <w:tblCellMar>
-        <w:top w:w="0" w:type="dxa"/>
-        <w:left w:w="108" w:type="dxa"/>
-        <w:bottom w:w="0" w:type="dxa"/>
-        <w:right w:w="108" w:type="dxa"/>
-      </w:tblCellMar>
-    </w:tblPr>
-  </w:style>
-  <w:style w:type="numbering" w:styleId="NoList" w:default="1">
-    <w:name w:val="No List"/>
-    <w:uiPriority w:val="99"/>
-    <w:semiHidden/>
-    <w:unhideWhenUsed/>
-  </w:style>
-  <w:style w:type="character" w:styleId="Heading1Char" w:customStyle="1">
-    <w:name w:val="Heading 1 Char"/>
-    <w:basedOn w:val="DefaultParagraphFont"/>
-    <w:link w:val="Heading1"/>
-    <w:uiPriority w:val="9"/>
-    <w:rPr>
-      <w:rFonts w:asciiTheme="majorHAnsi" w:hAnsiTheme="majorHAnsi" w:eastAsiaTheme="majorEastAsia" w:cstheme="majorBidi"/>
-      <w:color w:val="0F4761" w:themeColor="accent1" w:themeShade="BF"/>
-      <w:sz w:val="40"/>
-      <w:szCs w:val="40"/>
-    </w:rPr>
   </w:style>
   <w:style w:type="paragraph" w:styleId="Heading1">
     <w:name w:val="heading 1"/>
@@ -1481,22 +1319,10 @@
       <w:outlineLvl w:val="0"/>
     </w:pPr>
     <w:rPr>
-      <w:rFonts w:asciiTheme="majorHAnsi" w:hAnsiTheme="majorHAnsi" w:eastAsiaTheme="majorEastAsia" w:cstheme="majorBidi"/>
+      <w:rFonts w:asciiTheme="majorHAnsi" w:eastAsiaTheme="majorEastAsia" w:hAnsiTheme="majorHAnsi" w:cstheme="majorBidi"/>
       <w:color w:val="0F4761" w:themeColor="accent1" w:themeShade="BF"/>
       <w:sz w:val="40"/>
       <w:szCs w:val="40"/>
-    </w:rPr>
-  </w:style>
-  <w:style w:type="character" w:styleId="Heading2Char" w:customStyle="1">
-    <w:name w:val="Heading 2 Char"/>
-    <w:basedOn w:val="DefaultParagraphFont"/>
-    <w:link w:val="Heading2"/>
-    <w:uiPriority w:val="9"/>
-    <w:rPr>
-      <w:rFonts w:asciiTheme="majorHAnsi" w:hAnsiTheme="majorHAnsi" w:eastAsiaTheme="majorEastAsia" w:cstheme="majorBidi"/>
-      <w:color w:val="0F4761" w:themeColor="accent1" w:themeShade="BF"/>
-      <w:sz w:val="32"/>
-      <w:szCs w:val="32"/>
     </w:rPr>
   </w:style>
   <w:style w:type="paragraph" w:styleId="Heading2">
@@ -1514,22 +1340,10 @@
       <w:outlineLvl w:val="1"/>
     </w:pPr>
     <w:rPr>
-      <w:rFonts w:asciiTheme="majorHAnsi" w:hAnsiTheme="majorHAnsi" w:eastAsiaTheme="majorEastAsia" w:cstheme="majorBidi"/>
+      <w:rFonts w:asciiTheme="majorHAnsi" w:eastAsiaTheme="majorEastAsia" w:hAnsiTheme="majorHAnsi" w:cstheme="majorBidi"/>
       <w:color w:val="0F4761" w:themeColor="accent1" w:themeShade="BF"/>
       <w:sz w:val="32"/>
       <w:szCs w:val="32"/>
-    </w:rPr>
-  </w:style>
-  <w:style w:type="character" w:styleId="Heading3Char" w:customStyle="1">
-    <w:name w:val="Heading 3 Char"/>
-    <w:basedOn w:val="DefaultParagraphFont"/>
-    <w:link w:val="Heading3"/>
-    <w:uiPriority w:val="9"/>
-    <w:rPr>
-      <w:rFonts w:eastAsiaTheme="majorEastAsia" w:cstheme="majorBidi"/>
-      <w:color w:val="0F4761" w:themeColor="accent1" w:themeShade="BF"/>
-      <w:sz w:val="28"/>
-      <w:szCs w:val="28"/>
     </w:rPr>
   </w:style>
   <w:style w:type="paragraph" w:styleId="Heading3">
@@ -1553,18 +1367,6 @@
       <w:szCs w:val="28"/>
     </w:rPr>
   </w:style>
-  <w:style w:type="character" w:styleId="Heading4Char" w:customStyle="1">
-    <w:name w:val="Heading 4 Char"/>
-    <w:basedOn w:val="DefaultParagraphFont"/>
-    <w:link w:val="Heading4"/>
-    <w:uiPriority w:val="9"/>
-    <w:rPr>
-      <w:rFonts w:eastAsiaTheme="majorEastAsia" w:cstheme="majorBidi"/>
-      <w:i/>
-      <w:iCs/>
-      <w:color w:val="0F4761" w:themeColor="accent1" w:themeShade="BF"/>
-    </w:rPr>
-  </w:style>
   <w:style w:type="paragraph" w:styleId="Heading4">
     <w:name w:val="heading 4"/>
     <w:basedOn w:val="Normal"/>
@@ -1586,16 +1388,6 @@
       <w:color w:val="0F4761" w:themeColor="accent1" w:themeShade="BF"/>
     </w:rPr>
   </w:style>
-  <w:style w:type="character" w:styleId="Heading5Char" w:customStyle="1">
-    <w:name w:val="Heading 5 Char"/>
-    <w:basedOn w:val="DefaultParagraphFont"/>
-    <w:link w:val="Heading5"/>
-    <w:uiPriority w:val="9"/>
-    <w:rPr>
-      <w:rFonts w:eastAsiaTheme="majorEastAsia" w:cstheme="majorBidi"/>
-      <w:color w:val="0F4761" w:themeColor="accent1" w:themeShade="BF"/>
-    </w:rPr>
-  </w:style>
   <w:style w:type="paragraph" w:styleId="Heading5">
     <w:name w:val="heading 5"/>
     <w:basedOn w:val="Normal"/>
@@ -1615,18 +1407,6 @@
       <w:color w:val="0F4761" w:themeColor="accent1" w:themeShade="BF"/>
     </w:rPr>
   </w:style>
-  <w:style w:type="character" w:styleId="Heading6Char" w:customStyle="1">
-    <w:name w:val="Heading 6 Char"/>
-    <w:basedOn w:val="DefaultParagraphFont"/>
-    <w:link w:val="Heading6"/>
-    <w:uiPriority w:val="9"/>
-    <w:rPr>
-      <w:rFonts w:eastAsiaTheme="majorEastAsia" w:cstheme="majorBidi"/>
-      <w:i/>
-      <w:iCs/>
-      <w:color w:val="595959" w:themeColor="text1" w:themeTint="A6"/>
-    </w:rPr>
-  </w:style>
   <w:style w:type="paragraph" w:styleId="Heading6">
     <w:name w:val="heading 6"/>
     <w:basedOn w:val="Normal"/>
@@ -1648,16 +1428,6 @@
       <w:color w:val="595959" w:themeColor="text1" w:themeTint="A6"/>
     </w:rPr>
   </w:style>
-  <w:style w:type="character" w:styleId="Heading7Char" w:customStyle="1">
-    <w:name w:val="Heading 7 Char"/>
-    <w:basedOn w:val="DefaultParagraphFont"/>
-    <w:link w:val="Heading7"/>
-    <w:uiPriority w:val="9"/>
-    <w:rPr>
-      <w:rFonts w:eastAsiaTheme="majorEastAsia" w:cstheme="majorBidi"/>
-      <w:color w:val="595959" w:themeColor="text1" w:themeTint="A6"/>
-    </w:rPr>
-  </w:style>
   <w:style w:type="paragraph" w:styleId="Heading7">
     <w:name w:val="heading 7"/>
     <w:basedOn w:val="Normal"/>
@@ -1677,18 +1447,6 @@
       <w:color w:val="595959" w:themeColor="text1" w:themeTint="A6"/>
     </w:rPr>
   </w:style>
-  <w:style w:type="character" w:styleId="Heading8Char" w:customStyle="1">
-    <w:name w:val="Heading 8 Char"/>
-    <w:basedOn w:val="DefaultParagraphFont"/>
-    <w:link w:val="Heading8"/>
-    <w:uiPriority w:val="9"/>
-    <w:rPr>
-      <w:rFonts w:eastAsiaTheme="majorEastAsia" w:cstheme="majorBidi"/>
-      <w:i/>
-      <w:iCs/>
-      <w:color w:val="272727" w:themeColor="text1" w:themeTint="D8"/>
-    </w:rPr>
-  </w:style>
   <w:style w:type="paragraph" w:styleId="Heading8">
     <w:name w:val="heading 8"/>
     <w:basedOn w:val="Normal"/>
@@ -1710,16 +1468,6 @@
       <w:color w:val="272727" w:themeColor="text1" w:themeTint="D8"/>
     </w:rPr>
   </w:style>
-  <w:style w:type="character" w:styleId="Heading9Char" w:customStyle="1">
-    <w:name w:val="Heading 9 Char"/>
-    <w:basedOn w:val="DefaultParagraphFont"/>
-    <w:link w:val="Heading9"/>
-    <w:uiPriority w:val="9"/>
-    <w:rPr>
-      <w:rFonts w:eastAsiaTheme="majorEastAsia" w:cstheme="majorBidi"/>
-      <w:color w:val="272727" w:themeColor="text1" w:themeTint="D8"/>
-    </w:rPr>
-  </w:style>
   <w:style w:type="paragraph" w:styleId="Heading9">
     <w:name w:val="heading 9"/>
     <w:basedOn w:val="Normal"/>
@@ -1739,13 +1487,142 @@
       <w:color w:val="272727" w:themeColor="text1" w:themeTint="D8"/>
     </w:rPr>
   </w:style>
-  <w:style w:type="character" w:styleId="TitleChar" w:customStyle="1">
+  <w:style w:type="character" w:default="1" w:styleId="DefaultParagraphFont">
+    <w:name w:val="Default Paragraph Font"/>
+    <w:uiPriority w:val="1"/>
+    <w:semiHidden/>
+    <w:unhideWhenUsed/>
+  </w:style>
+  <w:style w:type="table" w:default="1" w:styleId="TableNormal">
+    <w:name w:val="Normal Table"/>
+    <w:uiPriority w:val="99"/>
+    <w:semiHidden/>
+    <w:unhideWhenUsed/>
+    <w:tblPr>
+      <w:tblInd w:w="0" w:type="dxa"/>
+      <w:tblCellMar>
+        <w:top w:w="0" w:type="dxa"/>
+        <w:left w:w="108" w:type="dxa"/>
+        <w:bottom w:w="0" w:type="dxa"/>
+        <w:right w:w="108" w:type="dxa"/>
+      </w:tblCellMar>
+    </w:tblPr>
+  </w:style>
+  <w:style w:type="numbering" w:default="1" w:styleId="NoList">
+    <w:name w:val="No List"/>
+    <w:uiPriority w:val="99"/>
+    <w:semiHidden/>
+    <w:unhideWhenUsed/>
+  </w:style>
+  <w:style w:type="character" w:customStyle="1" w:styleId="Heading1Char">
+    <w:name w:val="Heading 1 Char"/>
+    <w:basedOn w:val="DefaultParagraphFont"/>
+    <w:link w:val="Heading1"/>
+    <w:uiPriority w:val="9"/>
+    <w:rPr>
+      <w:rFonts w:asciiTheme="majorHAnsi" w:eastAsiaTheme="majorEastAsia" w:hAnsiTheme="majorHAnsi" w:cstheme="majorBidi"/>
+      <w:color w:val="0F4761" w:themeColor="accent1" w:themeShade="BF"/>
+      <w:sz w:val="40"/>
+      <w:szCs w:val="40"/>
+    </w:rPr>
+  </w:style>
+  <w:style w:type="character" w:customStyle="1" w:styleId="Heading2Char">
+    <w:name w:val="Heading 2 Char"/>
+    <w:basedOn w:val="DefaultParagraphFont"/>
+    <w:link w:val="Heading2"/>
+    <w:uiPriority w:val="9"/>
+    <w:rPr>
+      <w:rFonts w:asciiTheme="majorHAnsi" w:eastAsiaTheme="majorEastAsia" w:hAnsiTheme="majorHAnsi" w:cstheme="majorBidi"/>
+      <w:color w:val="0F4761" w:themeColor="accent1" w:themeShade="BF"/>
+      <w:sz w:val="32"/>
+      <w:szCs w:val="32"/>
+    </w:rPr>
+  </w:style>
+  <w:style w:type="character" w:customStyle="1" w:styleId="Heading3Char">
+    <w:name w:val="Heading 3 Char"/>
+    <w:basedOn w:val="DefaultParagraphFont"/>
+    <w:link w:val="Heading3"/>
+    <w:uiPriority w:val="9"/>
+    <w:rPr>
+      <w:rFonts w:eastAsiaTheme="majorEastAsia" w:cstheme="majorBidi"/>
+      <w:color w:val="0F4761" w:themeColor="accent1" w:themeShade="BF"/>
+      <w:sz w:val="28"/>
+      <w:szCs w:val="28"/>
+    </w:rPr>
+  </w:style>
+  <w:style w:type="character" w:customStyle="1" w:styleId="Heading4Char">
+    <w:name w:val="Heading 4 Char"/>
+    <w:basedOn w:val="DefaultParagraphFont"/>
+    <w:link w:val="Heading4"/>
+    <w:uiPriority w:val="9"/>
+    <w:rPr>
+      <w:rFonts w:eastAsiaTheme="majorEastAsia" w:cstheme="majorBidi"/>
+      <w:i/>
+      <w:iCs/>
+      <w:color w:val="0F4761" w:themeColor="accent1" w:themeShade="BF"/>
+    </w:rPr>
+  </w:style>
+  <w:style w:type="character" w:customStyle="1" w:styleId="Heading5Char">
+    <w:name w:val="Heading 5 Char"/>
+    <w:basedOn w:val="DefaultParagraphFont"/>
+    <w:link w:val="Heading5"/>
+    <w:uiPriority w:val="9"/>
+    <w:rPr>
+      <w:rFonts w:eastAsiaTheme="majorEastAsia" w:cstheme="majorBidi"/>
+      <w:color w:val="0F4761" w:themeColor="accent1" w:themeShade="BF"/>
+    </w:rPr>
+  </w:style>
+  <w:style w:type="character" w:customStyle="1" w:styleId="Heading6Char">
+    <w:name w:val="Heading 6 Char"/>
+    <w:basedOn w:val="DefaultParagraphFont"/>
+    <w:link w:val="Heading6"/>
+    <w:uiPriority w:val="9"/>
+    <w:rPr>
+      <w:rFonts w:eastAsiaTheme="majorEastAsia" w:cstheme="majorBidi"/>
+      <w:i/>
+      <w:iCs/>
+      <w:color w:val="595959" w:themeColor="text1" w:themeTint="A6"/>
+    </w:rPr>
+  </w:style>
+  <w:style w:type="character" w:customStyle="1" w:styleId="Heading7Char">
+    <w:name w:val="Heading 7 Char"/>
+    <w:basedOn w:val="DefaultParagraphFont"/>
+    <w:link w:val="Heading7"/>
+    <w:uiPriority w:val="9"/>
+    <w:rPr>
+      <w:rFonts w:eastAsiaTheme="majorEastAsia" w:cstheme="majorBidi"/>
+      <w:color w:val="595959" w:themeColor="text1" w:themeTint="A6"/>
+    </w:rPr>
+  </w:style>
+  <w:style w:type="character" w:customStyle="1" w:styleId="Heading8Char">
+    <w:name w:val="Heading 8 Char"/>
+    <w:basedOn w:val="DefaultParagraphFont"/>
+    <w:link w:val="Heading8"/>
+    <w:uiPriority w:val="9"/>
+    <w:rPr>
+      <w:rFonts w:eastAsiaTheme="majorEastAsia" w:cstheme="majorBidi"/>
+      <w:i/>
+      <w:iCs/>
+      <w:color w:val="272727" w:themeColor="text1" w:themeTint="D8"/>
+    </w:rPr>
+  </w:style>
+  <w:style w:type="character" w:customStyle="1" w:styleId="Heading9Char">
+    <w:name w:val="Heading 9 Char"/>
+    <w:basedOn w:val="DefaultParagraphFont"/>
+    <w:link w:val="Heading9"/>
+    <w:uiPriority w:val="9"/>
+    <w:rPr>
+      <w:rFonts w:eastAsiaTheme="majorEastAsia" w:cstheme="majorBidi"/>
+      <w:color w:val="272727" w:themeColor="text1" w:themeTint="D8"/>
+    </w:rPr>
+  </w:style>
+  <w:style w:type="character" w:customStyle="1" w:styleId="TitleChar">
     <w:name w:val="Title Char"/>
     <w:basedOn w:val="DefaultParagraphFont"/>
     <w:link w:val="Title"/>
     <w:uiPriority w:val="10"/>
     <w:rPr>
-      <w:rFonts w:asciiTheme="majorHAnsi" w:hAnsiTheme="majorHAnsi" w:eastAsiaTheme="majorEastAsia" w:cstheme="majorBidi"/>
+      <w:rFonts w:asciiTheme="majorHAnsi" w:eastAsiaTheme="majorEastAsia" w:hAnsiTheme="majorHAnsi" w:cstheme="majorBidi"/>
       <w:spacing w:val="-10"/>
       <w:kern w:val="28"/>
       <w:sz w:val="56"/>
@@ -1764,14 +1641,14 @@
       <w:contextualSpacing/>
     </w:pPr>
     <w:rPr>
-      <w:rFonts w:asciiTheme="majorHAnsi" w:hAnsiTheme="majorHAnsi" w:eastAsiaTheme="majorEastAsia" w:cstheme="majorBidi"/>
+      <w:rFonts w:asciiTheme="majorHAnsi" w:eastAsiaTheme="majorEastAsia" w:hAnsiTheme="majorHAnsi" w:cstheme="majorBidi"/>
       <w:spacing w:val="-10"/>
       <w:kern w:val="28"/>
       <w:sz w:val="56"/>
       <w:szCs w:val="56"/>
     </w:rPr>
   </w:style>
-  <w:style w:type="character" w:styleId="SubtitleChar" w:customStyle="1">
+  <w:style w:type="character" w:customStyle="1" w:styleId="SubtitleChar">
     <w:name w:val="Subtitle Char"/>
     <w:basedOn w:val="DefaultParagraphFont"/>
     <w:link w:val="Subtitle"/>
@@ -1815,7 +1692,7 @@
       <w:color w:val="0F4761" w:themeColor="accent1" w:themeShade="BF"/>
     </w:rPr>
   </w:style>
-  <w:style w:type="character" w:styleId="QuoteChar" w:customStyle="1">
+  <w:style w:type="character" w:customStyle="1" w:styleId="QuoteChar">
     <w:name w:val="Quote Char"/>
     <w:basedOn w:val="DefaultParagraphFont"/>
     <w:link w:val="Quote"/>
@@ -1843,7 +1720,7 @@
       <w:color w:val="404040" w:themeColor="text1" w:themeTint="BF"/>
     </w:rPr>
   </w:style>
-  <w:style w:type="character" w:styleId="IntenseQuoteChar" w:customStyle="1">
+  <w:style w:type="character" w:customStyle="1" w:styleId="IntenseQuoteChar">
     <w:name w:val="Intense Quote Char"/>
     <w:basedOn w:val="DefaultParagraphFont"/>
     <w:link w:val="IntenseQuote"/>
@@ -1863,8 +1740,8 @@
     <w:qFormat/>
     <w:pPr>
       <w:pBdr>
-        <w:top w:val="single" w:color="0F4761" w:themeColor="accent1" w:themeShade="BF" w:sz="4" w:space="10"/>
-        <w:bottom w:val="single" w:color="0F4761" w:themeColor="accent1" w:themeShade="BF" w:sz="4" w:space="10"/>
+        <w:top w:val="single" w:sz="4" w:space="10" w:color="0F4761" w:themeColor="accent1" w:themeShade="BF"/>
+        <w:bottom w:val="single" w:sz="4" w:space="10" w:color="0F4761" w:themeColor="accent1" w:themeShade="BF"/>
       </w:pBdr>
       <w:spacing w:before="360" w:after="360"/>
       <w:ind w:left="864" w:right="864"/>
@@ -1889,31 +1766,43 @@
       <w:spacing w:val="5"/>
     </w:rPr>
   </w:style>
-  <w:style xmlns:w14="http://schemas.microsoft.com/office/word/2010/wordml" xmlns:mc="http://schemas.openxmlformats.org/markup-compatibility/2006" xmlns:w="http://schemas.openxmlformats.org/wordprocessingml/2006/main" w:type="paragraph" w:styleId="ListParagraph" mc:Ignorable="w14">
-    <w:name xmlns:w="http://schemas.openxmlformats.org/wordprocessingml/2006/main" w:val="List Paragraph"/>
-    <w:basedOn xmlns:w="http://schemas.openxmlformats.org/wordprocessingml/2006/main" w:val="Normal"/>
-    <w:uiPriority xmlns:w="http://schemas.openxmlformats.org/wordprocessingml/2006/main" w:val="34"/>
-    <w:qFormat xmlns:w="http://schemas.openxmlformats.org/wordprocessingml/2006/main"/>
-    <w:pPr xmlns:w="http://schemas.openxmlformats.org/wordprocessingml/2006/main">
-      <w:ind xmlns:w="http://schemas.openxmlformats.org/wordprocessingml/2006/main" w:left="720"/>
-      <w:contextualSpacing xmlns:w="http://schemas.openxmlformats.org/wordprocessingml/2006/main"/>
+  <w:style w:type="paragraph" w:styleId="ListParagraph">
+    <w:name w:val="List Paragraph"/>
+    <w:basedOn w:val="Normal"/>
+    <w:uiPriority w:val="34"/>
+    <w:qFormat/>
+    <w:pPr>
+      <w:ind w:left="720"/>
+      <w:contextualSpacing/>
     </w:pPr>
   </w:style>
-  <w:style xmlns:w14="http://schemas.microsoft.com/office/word/2010/wordml" xmlns:mc="http://schemas.openxmlformats.org/markup-compatibility/2006" xmlns:w="http://schemas.openxmlformats.org/wordprocessingml/2006/main" w:type="character" w:styleId="Hyperlink" mc:Ignorable="w14">
-    <w:name xmlns:w="http://schemas.openxmlformats.org/wordprocessingml/2006/main" w:val="Hyperlink"/>
-    <w:basedOn xmlns:w="http://schemas.openxmlformats.org/wordprocessingml/2006/main" w:val="DefaultParagraphFont"/>
-    <w:uiPriority xmlns:w="http://schemas.openxmlformats.org/wordprocessingml/2006/main" w:val="99"/>
-    <w:unhideWhenUsed xmlns:w="http://schemas.openxmlformats.org/wordprocessingml/2006/main"/>
-    <w:rPr xmlns:w="http://schemas.openxmlformats.org/wordprocessingml/2006/main">
-      <w:color w:val="0563C1" w:themeColor="hyperlink"/>
+  <w:style w:type="character" w:styleId="Hyperlink">
+    <w:name w:val="Hyperlink"/>
+    <w:basedOn w:val="DefaultParagraphFont"/>
+    <w:uiPriority w:val="99"/>
+    <w:unhideWhenUsed/>
+    <w:rPr>
+      <w:color w:val="467886" w:themeColor="hyperlink"/>
       <w:u w:val="single"/>
+    </w:rPr>
+  </w:style>
+  <w:style w:type="character" w:styleId="UnresolvedMention">
+    <w:name w:val="Unresolved Mention"/>
+    <w:basedOn w:val="DefaultParagraphFont"/>
+    <w:uiPriority w:val="99"/>
+    <w:semiHidden/>
+    <w:unhideWhenUsed/>
+    <w:rsid w:val="007A3CE8"/>
+    <w:rPr>
+      <w:color w:val="605E5C"/>
+      <w:shd w:val="clear" w:color="auto" w:fill="E1DFDD"/>
     </w:rPr>
   </w:style>
 </w:styles>
 </file>
 
 <file path=word/theme/theme1.xml><?xml version="1.0" encoding="utf-8"?>
-<a:theme xmlns:thm15="http://schemas.microsoft.com/office/thememl/2012/main" xmlns:a="http://schemas.openxmlformats.org/drawingml/2006/main" name="Office Theme">
+<a:theme xmlns:a="http://schemas.openxmlformats.org/drawingml/2006/main" name="Office Theme">
   <a:themeElements>
     <a:clrScheme name="Office">
       <a:dk1>
@@ -2174,6 +2063,26 @@
 </file>
 
 <file path=customXml/item1.xml><?xml version="1.0" encoding="utf-8"?>
+<p:properties xmlns:p="http://schemas.microsoft.com/office/2006/metadata/properties" xmlns:xsi="http://www.w3.org/2001/XMLSchema-instance" xmlns:pc="http://schemas.microsoft.com/office/infopath/2007/PartnerControls">
+  <documentManagement>
+    <TaxCatchAll xmlns="e7c890ea-8bc7-4d0d-9ca4-978356248865" xsi:nil="true"/>
+    <lcf76f155ced4ddcb4097134ff3c332f xmlns="33d3bf64-2d0d-41ed-9b04-f535ba57f995">
+      <Terms xmlns="http://schemas.microsoft.com/office/infopath/2007/PartnerControls"/>
+    </lcf76f155ced4ddcb4097134ff3c332f>
+  </documentManagement>
+</p:properties>
+</file>
+
+<file path=customXml/item2.xml><?xml version="1.0" encoding="utf-8"?>
+<?mso-contentType ?>
+<FormTemplates xmlns="http://schemas.microsoft.com/sharepoint/v3/contenttype/forms">
+  <Display>DocumentLibraryForm</Display>
+  <Edit>DocumentLibraryForm</Edit>
+  <New>DocumentLibraryForm</New>
+</FormTemplates>
+</file>
+
+<file path=customXml/item3.xml><?xml version="1.0" encoding="utf-8"?>
 <ct:contentTypeSchema xmlns:ct="http://schemas.microsoft.com/office/2006/metadata/contentType" xmlns:ma="http://schemas.microsoft.com/office/2006/metadata/properties/metaAttributes" ct:_="" ma:_="" ma:contentTypeName="Document" ma:contentTypeID="0x01010090C0E1C567D295488EB9B2E7E8E618AF" ma:contentTypeVersion="11" ma:contentTypeDescription="Create a new document." ma:contentTypeScope="" ma:versionID="e60cea3f0c12006922f81ad85ca8ef4c">
   <xsd:schema xmlns:xsd="http://www.w3.org/2001/XMLSchema" xmlns:xs="http://www.w3.org/2001/XMLSchema" xmlns:p="http://schemas.microsoft.com/office/2006/metadata/properties" xmlns:ns2="33d3bf64-2d0d-41ed-9b04-f535ba57f995" xmlns:ns3="e7c890ea-8bc7-4d0d-9ca4-978356248865" targetNamespace="http://schemas.microsoft.com/office/2006/metadata/properties" ma:root="true" ma:fieldsID="8b73c85818c19f04b2c33471fe58ae9e" ns2:_="" ns3:_="">
     <xsd:import namespace="33d3bf64-2d0d-41ed-9b04-f535ba57f995"/>
@@ -2368,34 +2277,40 @@
 </ct:contentTypeSchema>
 </file>
 
-<file path=customXml/item2.xml><?xml version="1.0" encoding="utf-8"?>
-<?mso-contentType ?>
-<FormTemplates xmlns="http://schemas.microsoft.com/sharepoint/v3/contenttype/forms">
-  <Display>DocumentLibraryForm</Display>
-  <Edit>DocumentLibraryForm</Edit>
-  <New>DocumentLibraryForm</New>
-</FormTemplates>
-</file>
-
-<file path=customXml/item3.xml><?xml version="1.0" encoding="utf-8"?>
-<p:properties xmlns:p="http://schemas.microsoft.com/office/2006/metadata/properties" xmlns:xsi="http://www.w3.org/2001/XMLSchema-instance" xmlns:pc="http://schemas.microsoft.com/office/infopath/2007/PartnerControls">
-  <documentManagement>
-    <TaxCatchAll xmlns="e7c890ea-8bc7-4d0d-9ca4-978356248865" xsi:nil="true"/>
-    <lcf76f155ced4ddcb4097134ff3c332f xmlns="33d3bf64-2d0d-41ed-9b04-f535ba57f995">
-      <Terms xmlns="http://schemas.microsoft.com/office/infopath/2007/PartnerControls"/>
-    </lcf76f155ced4ddcb4097134ff3c332f>
-  </documentManagement>
-</p:properties>
-</file>
-
 <file path=customXml/itemProps1.xml><?xml version="1.0" encoding="utf-8"?>
-<ds:datastoreItem xmlns:ds="http://schemas.openxmlformats.org/officeDocument/2006/customXml" ds:itemID="{323E8CEF-3E0F-4F6D-848D-67BA45291A7C}"/>
+<ds:datastoreItem xmlns:ds="http://schemas.openxmlformats.org/officeDocument/2006/customXml" ds:itemID="{93C9C393-2158-4F63-8843-FFC22C49C88E}">
+  <ds:schemaRefs>
+    <ds:schemaRef ds:uri="http://schemas.microsoft.com/office/2006/metadata/properties"/>
+    <ds:schemaRef ds:uri="http://schemas.microsoft.com/office/infopath/2007/PartnerControls"/>
+    <ds:schemaRef ds:uri="e7c890ea-8bc7-4d0d-9ca4-978356248865"/>
+    <ds:schemaRef ds:uri="33d3bf64-2d0d-41ed-9b04-f535ba57f995"/>
+  </ds:schemaRefs>
+</ds:datastoreItem>
 </file>
 
 <file path=customXml/itemProps2.xml><?xml version="1.0" encoding="utf-8"?>
-<ds:datastoreItem xmlns:ds="http://schemas.openxmlformats.org/officeDocument/2006/customXml" ds:itemID="{72BE0F32-EA09-4F88-BA85-5AC57A57B5D1}"/>
+<ds:datastoreItem xmlns:ds="http://schemas.openxmlformats.org/officeDocument/2006/customXml" ds:itemID="{72BE0F32-EA09-4F88-BA85-5AC57A57B5D1}">
+  <ds:schemaRefs>
+    <ds:schemaRef ds:uri="http://schemas.microsoft.com/sharepoint/v3/contenttype/forms"/>
+  </ds:schemaRefs>
+</ds:datastoreItem>
 </file>
 
 <file path=customXml/itemProps3.xml><?xml version="1.0" encoding="utf-8"?>
-<ds:datastoreItem xmlns:ds="http://schemas.openxmlformats.org/officeDocument/2006/customXml" ds:itemID="{93C9C393-2158-4F63-8843-FFC22C49C88E}"/>
+<ds:datastoreItem xmlns:ds="http://schemas.openxmlformats.org/officeDocument/2006/customXml" ds:itemID="{323E8CEF-3E0F-4F6D-848D-67BA45291A7C}">
+  <ds:schemaRefs>
+    <ds:schemaRef ds:uri="http://schemas.microsoft.com/office/2006/metadata/contentType"/>
+    <ds:schemaRef ds:uri="http://schemas.microsoft.com/office/2006/metadata/properties/metaAttributes"/>
+    <ds:schemaRef ds:uri="http://www.w3.org/2001/XMLSchema"/>
+    <ds:schemaRef ds:uri="http://schemas.microsoft.com/office/2006/metadata/properties"/>
+    <ds:schemaRef ds:uri="33d3bf64-2d0d-41ed-9b04-f535ba57f995"/>
+    <ds:schemaRef ds:uri="e7c890ea-8bc7-4d0d-9ca4-978356248865"/>
+    <ds:schemaRef ds:uri="http://schemas.microsoft.com/office/2006/documentManagement/types"/>
+    <ds:schemaRef ds:uri="http://schemas.microsoft.com/office/infopath/2007/PartnerControls"/>
+    <ds:schemaRef ds:uri="http://schemas.openxmlformats.org/package/2006/metadata/core-properties"/>
+    <ds:schemaRef ds:uri="http://purl.org/dc/elements/1.1/"/>
+    <ds:schemaRef ds:uri="http://purl.org/dc/terms/"/>
+    <ds:schemaRef ds:uri="http://schemas.microsoft.com/internal/obd"/>
+  </ds:schemaRefs>
+</ds:datastoreItem>
 </file>
</xml_diff>